<commit_message>
Update documentation and comments in the code
</commit_message>
<xml_diff>
--- a/DSPL Verslag.docx
+++ b/DSPL Verslag.docx
@@ -2136,7 +2136,7 @@
                 <w:color w:val="auto"/>
                 <w:sz w:val="22"/>
               </w:rPr>
-              <w:t>9</w:t>
+              <w:t>10</w:t>
             </w:r>
             <w:r>
               <w:rPr>
@@ -2270,7 +2270,7 @@
                 <w:color w:val="auto"/>
                 <w:sz w:val="22"/>
               </w:rPr>
-              <w:t>10</w:t>
+              <w:t>11</w:t>
             </w:r>
             <w:r>
               <w:rPr>
@@ -2404,7 +2404,7 @@
                 <w:color w:val="auto"/>
                 <w:sz w:val="22"/>
               </w:rPr>
-              <w:t>14</w:t>
+              <w:t>15</w:t>
             </w:r>
             <w:r>
               <w:rPr>
@@ -2538,7 +2538,7 @@
                 <w:color w:val="auto"/>
                 <w:sz w:val="22"/>
               </w:rPr>
-              <w:t>16</w:t>
+              <w:t>17</w:t>
             </w:r>
             <w:r>
               <w:rPr>
@@ -2672,7 +2672,7 @@
                 <w:color w:val="auto"/>
                 <w:sz w:val="22"/>
               </w:rPr>
-              <w:t>16</w:t>
+              <w:t>17</w:t>
             </w:r>
             <w:r>
               <w:rPr>
@@ -2806,7 +2806,7 @@
                 <w:color w:val="auto"/>
                 <w:sz w:val="22"/>
               </w:rPr>
-              <w:t>16</w:t>
+              <w:t>17</w:t>
             </w:r>
             <w:r>
               <w:rPr>
@@ -2940,7 +2940,7 @@
                 <w:color w:val="auto"/>
                 <w:sz w:val="22"/>
               </w:rPr>
-              <w:t>17</w:t>
+              <w:t>18</w:t>
             </w:r>
             <w:r>
               <w:rPr>
@@ -3438,7 +3438,7 @@
             <w:color w:val="auto"/>
             <w:sz w:val="22"/>
           </w:rPr>
-          <w:t>6</w:t>
+          <w:t>7</w:t>
         </w:r>
         <w:r>
           <w:rPr>
@@ -3546,7 +3546,7 @@
             <w:color w:val="auto"/>
             <w:sz w:val="22"/>
           </w:rPr>
-          <w:t>7</w:t>
+          <w:t>8</w:t>
         </w:r>
         <w:r>
           <w:rPr>
@@ -3654,7 +3654,7 @@
             <w:color w:val="auto"/>
             <w:sz w:val="22"/>
           </w:rPr>
-          <w:t>8</w:t>
+          <w:t>9</w:t>
         </w:r>
         <w:r>
           <w:rPr>
@@ -3762,7 +3762,7 @@
             <w:color w:val="auto"/>
             <w:sz w:val="22"/>
           </w:rPr>
-          <w:t>9</w:t>
+          <w:t>10</w:t>
         </w:r>
         <w:r>
           <w:rPr>
@@ -3870,7 +3870,7 @@
             <w:color w:val="auto"/>
             <w:sz w:val="22"/>
           </w:rPr>
-          <w:t>9</w:t>
+          <w:t>10</w:t>
         </w:r>
         <w:r>
           <w:rPr>
@@ -3978,7 +3978,7 @@
             <w:color w:val="auto"/>
             <w:sz w:val="22"/>
           </w:rPr>
-          <w:t>10</w:t>
+          <w:t>11</w:t>
         </w:r>
         <w:r>
           <w:rPr>
@@ -4086,7 +4086,7 @@
             <w:color w:val="auto"/>
             <w:sz w:val="22"/>
           </w:rPr>
-          <w:t>10</w:t>
+          <w:t>11</w:t>
         </w:r>
         <w:r>
           <w:rPr>
@@ -4194,7 +4194,7 @@
             <w:color w:val="auto"/>
             <w:sz w:val="22"/>
           </w:rPr>
-          <w:t>10</w:t>
+          <w:t>11</w:t>
         </w:r>
         <w:r>
           <w:rPr>
@@ -4302,7 +4302,7 @@
             <w:color w:val="auto"/>
             <w:sz w:val="22"/>
           </w:rPr>
-          <w:t>10</w:t>
+          <w:t>11</w:t>
         </w:r>
         <w:r>
           <w:rPr>
@@ -4410,7 +4410,7 @@
             <w:color w:val="auto"/>
             <w:sz w:val="22"/>
           </w:rPr>
-          <w:t>10</w:t>
+          <w:t>11</w:t>
         </w:r>
         <w:r>
           <w:rPr>
@@ -4518,7 +4518,7 @@
             <w:color w:val="auto"/>
             <w:sz w:val="22"/>
           </w:rPr>
-          <w:t>10</w:t>
+          <w:t>11</w:t>
         </w:r>
         <w:r>
           <w:rPr>
@@ -4626,7 +4626,7 @@
             <w:color w:val="auto"/>
             <w:sz w:val="22"/>
           </w:rPr>
-          <w:t>11</w:t>
+          <w:t>12</w:t>
         </w:r>
         <w:r>
           <w:rPr>
@@ -4734,7 +4734,7 @@
             <w:color w:val="auto"/>
             <w:sz w:val="22"/>
           </w:rPr>
-          <w:t>12</w:t>
+          <w:t>13</w:t>
         </w:r>
         <w:r>
           <w:rPr>
@@ -4842,7 +4842,7 @@
             <w:color w:val="auto"/>
             <w:sz w:val="22"/>
           </w:rPr>
-          <w:t>13</w:t>
+          <w:t>14</w:t>
         </w:r>
         <w:r>
           <w:rPr>
@@ -4950,7 +4950,7 @@
             <w:color w:val="auto"/>
             <w:sz w:val="22"/>
           </w:rPr>
-          <w:t>14</w:t>
+          <w:t>15</w:t>
         </w:r>
         <w:r>
           <w:rPr>
@@ -5058,7 +5058,7 @@
             <w:color w:val="auto"/>
             <w:sz w:val="22"/>
           </w:rPr>
-          <w:t>14</w:t>
+          <w:t>15</w:t>
         </w:r>
         <w:r>
           <w:rPr>
@@ -5166,7 +5166,7 @@
             <w:color w:val="auto"/>
             <w:sz w:val="22"/>
           </w:rPr>
-          <w:t>15</w:t>
+          <w:t>16</w:t>
         </w:r>
         <w:r>
           <w:rPr>
@@ -5274,7 +5274,7 @@
             <w:color w:val="auto"/>
             <w:sz w:val="22"/>
           </w:rPr>
-          <w:t>16</w:t>
+          <w:t>17</w:t>
         </w:r>
         <w:r>
           <w:rPr>
@@ -6346,52 +6346,25 @@
           <w:color w:val="auto"/>
           <w:sz w:val="22"/>
         </w:rPr>
-        <w:t xml:space="preserve">de </w:t>
-      </w:r>
-      <w:r>
-        <w:rPr>
-          <w:b w:val="0"/>
-          <w:bCs/>
-          <w:color w:val="auto"/>
-          <w:sz w:val="22"/>
-        </w:rPr>
-        <w:t>gemiddelde</w:t>
-      </w:r>
-      <w:r>
-        <w:rPr>
-          <w:b w:val="0"/>
-          <w:bCs/>
-          <w:color w:val="auto"/>
-          <w:sz w:val="22"/>
-        </w:rPr>
-        <w:t xml:space="preserve"> </w:t>
-      </w:r>
-      <w:r>
-        <w:rPr>
-          <w:b w:val="0"/>
-          <w:bCs/>
-          <w:color w:val="auto"/>
-          <w:sz w:val="22"/>
-        </w:rPr>
-        <w:t xml:space="preserve">berekend </w:t>
-      </w:r>
-      <w:r>
-        <w:rPr>
-          <w:b w:val="0"/>
-          <w:bCs/>
-          <w:color w:val="auto"/>
-          <w:sz w:val="22"/>
-        </w:rPr>
-        <w:t xml:space="preserve">worden </w:t>
-      </w:r>
-      <w:r>
-        <w:rPr>
-          <w:b w:val="0"/>
-          <w:bCs/>
-          <w:color w:val="auto"/>
-          <w:sz w:val="22"/>
-        </w:rPr>
-        <w:t>van een reeks data van een ingelezen bestand.</w:t>
+        <w:t>het</w:t>
+      </w:r>
+      <w:r>
+        <w:rPr>
+          <w:b w:val="0"/>
+          <w:bCs/>
+          <w:color w:val="auto"/>
+          <w:sz w:val="22"/>
+        </w:rPr>
+        <w:t xml:space="preserve"> gemiddelde </w:t>
+      </w:r>
+      <w:r>
+        <w:rPr>
+          <w:b w:val="0"/>
+          <w:bCs/>
+          <w:color w:val="auto"/>
+          <w:sz w:val="22"/>
+        </w:rPr>
+        <w:t>berekend worden van een reeks data van een ingelezen bestand.</w:t>
       </w:r>
       <w:r>
         <w:rPr>
@@ -6418,7 +6391,25 @@
           <w:color w:val="auto"/>
           <w:sz w:val="22"/>
         </w:rPr>
-        <w:t>met twee versies van een lopend gemiddelde filter, waarbij de gebruiker het aantal punten in het filter kan instellen. Het originele signaal en het gemiddelde worden weergegeven in een grafisch venster. De twee lopende gemiddelde methoden zijn het lopende gemiddelde</w:t>
+        <w:t xml:space="preserve">met twee versies van een lopend gemiddelde filter, waarbij de gebruiker het aantal punten in het filter kan instellen. Het originele signaal en het gemiddelde worden weergegeven in </w:t>
+      </w:r>
+      <w:r>
+        <w:rPr>
+          <w:b w:val="0"/>
+          <w:bCs/>
+          <w:color w:val="auto"/>
+          <w:sz w:val="22"/>
+        </w:rPr>
+        <w:t>een</w:t>
+      </w:r>
+      <w:r>
+        <w:rPr>
+          <w:b w:val="0"/>
+          <w:bCs/>
+          <w:color w:val="auto"/>
+          <w:sz w:val="22"/>
+        </w:rPr>
+        <w:t xml:space="preserve"> grafisch venster. De twee lopende gemiddelde methoden zijn het lopende gemiddelde</w:t>
       </w:r>
       <w:r>
         <w:rPr>
@@ -6521,11 +6512,197 @@
           <w:color w:val="auto"/>
           <w:sz w:val="22"/>
         </w:rPr>
-        <w:t>aak gebruikt voor het gladstrijken van data om een algemene trend te identificeren.</w:t>
+        <w:t xml:space="preserve">aak gebruikt voor het gladstrijken van data </w:t>
+      </w:r>
+      <w:r>
+        <w:rPr>
+          <w:b w:val="0"/>
+          <w:bCs/>
+          <w:color w:val="auto"/>
+          <w:sz w:val="22"/>
+        </w:rPr>
+        <w:t>om een algemene trend te identificeren.</w:t>
+      </w:r>
+      <w:r>
+        <w:rPr>
+          <w:b w:val="0"/>
+          <w:bCs/>
+          <w:color w:val="auto"/>
+          <w:sz w:val="22"/>
+        </w:rPr>
+        <w:t xml:space="preserve"> Dit filter is ook wel een FIR-filter</w:t>
+      </w:r>
+      <w:r>
+        <w:rPr>
+          <w:b w:val="0"/>
+          <w:bCs/>
+          <w:color w:val="auto"/>
+          <w:sz w:val="22"/>
+        </w:rPr>
+        <w:t xml:space="preserve"> </w:t>
+      </w:r>
+      <w:r>
+        <w:rPr>
+          <w:b w:val="0"/>
+          <w:bCs/>
+          <w:color w:val="auto"/>
+          <w:sz w:val="22"/>
+        </w:rPr>
+        <w:t xml:space="preserve">(Finite Impulse Response) </w:t>
+      </w:r>
+      <w:r>
+        <w:rPr>
+          <w:b w:val="0"/>
+          <w:bCs/>
+          <w:color w:val="auto"/>
+          <w:sz w:val="22"/>
+        </w:rPr>
+        <w:t>en d</w:t>
+      </w:r>
+      <w:r>
+        <w:rPr>
+          <w:b w:val="0"/>
+          <w:bCs/>
+          <w:color w:val="auto"/>
+          <w:sz w:val="22"/>
+        </w:rPr>
+        <w:t xml:space="preserve">e formule </w:t>
+      </w:r>
+      <w:r>
+        <w:rPr>
+          <w:b w:val="0"/>
+          <w:bCs/>
+          <w:color w:val="auto"/>
+          <w:sz w:val="22"/>
+        </w:rPr>
+        <w:t>luidt</w:t>
+      </w:r>
+      <w:r>
+        <w:rPr>
+          <w:b w:val="0"/>
+          <w:bCs/>
+          <w:color w:val="auto"/>
+          <w:sz w:val="22"/>
+        </w:rPr>
+        <w:t>:</w:t>
       </w:r>
     </w:p>
     <w:p>
       <w:pPr>
+        <w:pStyle w:val="Lijstalinea"/>
+        <w:numPr>
+          <w:ilvl w:val="0"/>
+          <w:numId w:val="4"/>
+        </w:numPr>
+        <w:spacing w:after="160" w:line="259" w:lineRule="auto"/>
+        <w:rPr>
+          <w:b w:val="0"/>
+          <w:bCs/>
+          <w:color w:val="auto"/>
+          <w:sz w:val="22"/>
+        </w:rPr>
+      </w:pPr>
+      <w:r>
+        <w:rPr>
+          <w:color w:val="auto"/>
+          <w:sz w:val="22"/>
+        </w:rPr>
+        <w:t>y[n]</w:t>
+      </w:r>
+      <w:r>
+        <w:rPr>
+          <w:b w:val="0"/>
+          <w:bCs/>
+          <w:color w:val="auto"/>
+          <w:sz w:val="22"/>
+        </w:rPr>
+        <w:t xml:space="preserve"> </w:t>
+      </w:r>
+      <w:r>
+        <w:rPr>
+          <w:b w:val="0"/>
+          <w:bCs/>
+          <w:color w:val="auto"/>
+          <w:sz w:val="22"/>
+        </w:rPr>
+        <w:t xml:space="preserve">is </w:t>
+      </w:r>
+      <w:r>
+        <w:rPr>
+          <w:b w:val="0"/>
+          <w:bCs/>
+          <w:color w:val="auto"/>
+          <w:sz w:val="22"/>
+        </w:rPr>
+        <w:t>het gefilterde signaal</w:t>
+      </w:r>
+      <w:r>
+        <w:rPr>
+          <w:b w:val="0"/>
+          <w:bCs/>
+          <w:color w:val="auto"/>
+          <w:sz w:val="22"/>
+        </w:rPr>
+        <w:t>,</w:t>
+      </w:r>
+    </w:p>
+    <w:p>
+      <w:pPr>
+        <w:pStyle w:val="Lijstalinea"/>
+        <w:numPr>
+          <w:ilvl w:val="0"/>
+          <w:numId w:val="4"/>
+        </w:numPr>
+        <w:spacing w:after="160" w:line="259" w:lineRule="auto"/>
+        <w:rPr>
+          <w:b w:val="0"/>
+          <w:bCs/>
+          <w:color w:val="auto"/>
+          <w:sz w:val="22"/>
+        </w:rPr>
+      </w:pPr>
+      <w:r>
+        <w:rPr>
+          <w:color w:val="auto"/>
+          <w:sz w:val="22"/>
+        </w:rPr>
+        <w:t>x[n]</w:t>
+      </w:r>
+      <w:r>
+        <w:rPr>
+          <w:b w:val="0"/>
+          <w:bCs/>
+          <w:color w:val="auto"/>
+          <w:sz w:val="22"/>
+        </w:rPr>
+        <w:t xml:space="preserve"> is </w:t>
+      </w:r>
+      <w:r>
+        <w:rPr>
+          <w:b w:val="0"/>
+          <w:bCs/>
+          <w:color w:val="auto"/>
+          <w:sz w:val="22"/>
+        </w:rPr>
+        <w:t>het originele signaal</w:t>
+      </w:r>
+      <w:r>
+        <w:rPr>
+          <w:b w:val="0"/>
+          <w:bCs/>
+          <w:color w:val="auto"/>
+          <w:sz w:val="22"/>
+        </w:rPr>
+        <w:t>,</w:t>
+      </w:r>
+    </w:p>
+    <w:p>
+      <w:pPr>
+        <w:pStyle w:val="Lijstalinea"/>
+        <w:numPr>
+          <w:ilvl w:val="0"/>
+          <w:numId w:val="4"/>
+        </w:numPr>
         <w:suppressAutoHyphens w:val="0"/>
         <w:autoSpaceDN/>
         <w:spacing w:after="160" w:line="259" w:lineRule="auto"/>
@@ -6538,102 +6715,98 @@
       </w:pPr>
       <w:r>
         <w:rPr>
-          <w:b w:val="0"/>
-          <w:bCs/>
-          <w:color w:val="auto"/>
-          <w:sz w:val="22"/>
-        </w:rPr>
-        <w:t>Een exponentieel lopend gemiddelde is een type gewogen gemiddelde waarbij de recentere waarden in de datareeks een grotere invloed hebben op het gemiddelde dan oudere waarden. Dit wordt bereikt door een exponentiële weging toe te passen, waarbij de gewichten exponentieel afnemen naarmate de data verder in het verleden ligt.</w:t>
-      </w:r>
-      <w:r>
-        <w:rPr>
-          <w:b w:val="0"/>
-          <w:bCs/>
-          <w:color w:val="auto"/>
-          <w:sz w:val="22"/>
-        </w:rPr>
-        <w:t xml:space="preserve"> De methode wordt vaak</w:t>
-      </w:r>
-      <w:r>
-        <w:rPr>
-          <w:b w:val="0"/>
-          <w:bCs/>
-          <w:color w:val="auto"/>
-          <w:sz w:val="22"/>
-        </w:rPr>
-        <w:t xml:space="preserve"> gebruikt in financiële toepassingen zoals technische analyse, omdat het beter reageert op recente prijsveranderingen.</w:t>
-      </w:r>
-      <w:r>
-        <w:rPr>
-          <w:b w:val="0"/>
-          <w:bCs/>
-          <w:color w:val="auto"/>
-          <w:sz w:val="22"/>
-        </w:rPr>
-        <w:t xml:space="preserve"> In de software worden de horizontale lijnen, y-as waardes en de gegevens uit het bestand in de grafiek getekend. Het belangrijkste is </w:t>
-      </w:r>
-      <w:r>
-        <w:rPr>
-          <w:b w:val="0"/>
-          <w:bCs/>
-          <w:color w:val="auto"/>
-          <w:sz w:val="22"/>
-        </w:rPr>
-        <w:t>het uitrekenen</w:t>
-      </w:r>
-      <w:r>
-        <w:rPr>
-          <w:b w:val="0"/>
-          <w:bCs/>
-          <w:color w:val="auto"/>
-          <w:sz w:val="22"/>
-        </w:rPr>
-        <w:t xml:space="preserve"> van de </w:t>
-      </w:r>
-      <w:r>
-        <w:rPr>
-          <w:b w:val="0"/>
-          <w:bCs/>
-          <w:color w:val="auto"/>
-          <w:sz w:val="22"/>
-        </w:rPr>
-        <w:t xml:space="preserve">standaard en exponentiele </w:t>
-      </w:r>
-      <w:r>
-        <w:rPr>
-          <w:b w:val="0"/>
-          <w:bCs/>
-          <w:color w:val="auto"/>
-          <w:sz w:val="22"/>
-        </w:rPr>
-        <w:t>gemiddelde waarde</w:t>
-      </w:r>
-      <w:r>
-        <w:rPr>
-          <w:b w:val="0"/>
-          <w:bCs/>
-          <w:color w:val="auto"/>
-          <w:sz w:val="22"/>
-        </w:rPr>
-        <w:t>. De implementatie hiervan wordt weergegeven in figuur 3</w:t>
-      </w:r>
-      <w:r>
-        <w:rPr>
-          <w:b w:val="0"/>
-          <w:bCs/>
-          <w:color w:val="auto"/>
-          <w:sz w:val="22"/>
-        </w:rPr>
-        <w:t xml:space="preserve"> en 4</w:t>
-      </w:r>
-      <w:r>
-        <w:rPr>
-          <w:b w:val="0"/>
-          <w:bCs/>
-          <w:color w:val="auto"/>
-          <w:sz w:val="22"/>
-        </w:rPr>
-        <w:t>.</w:t>
+          <w:color w:val="auto"/>
+          <w:sz w:val="22"/>
+        </w:rPr>
+        <w:t>N</w:t>
+      </w:r>
+      <w:r>
+        <w:rPr>
+          <w:b w:val="0"/>
+          <w:bCs/>
+          <w:color w:val="auto"/>
+          <w:sz w:val="22"/>
+        </w:rPr>
+        <w:t xml:space="preserve"> is </w:t>
+      </w:r>
+      <w:r>
+        <w:rPr>
+          <w:b w:val="0"/>
+          <w:bCs/>
+          <w:color w:val="auto"/>
+          <w:sz w:val="22"/>
+        </w:rPr>
+        <w:t>het aantal punten in het gemiddelde (de lengte van het venster)</w:t>
+      </w:r>
+      <w:r>
+        <w:rPr>
+          <w:b w:val="0"/>
+          <w:bCs/>
+          <w:color w:val="auto"/>
+          <w:sz w:val="22"/>
+        </w:rPr>
+        <w:t xml:space="preserve"> en</w:t>
+      </w:r>
+    </w:p>
+    <w:p>
+      <w:pPr>
+        <w:pStyle w:val="Lijstalinea"/>
+        <w:numPr>
+          <w:ilvl w:val="0"/>
+          <w:numId w:val="4"/>
+        </w:numPr>
+        <w:suppressAutoHyphens w:val="0"/>
+        <w:autoSpaceDN/>
+        <w:spacing w:after="160" w:line="259" w:lineRule="auto"/>
+        <w:rPr>
+          <w:b w:val="0"/>
+          <w:bCs/>
+          <w:color w:val="auto"/>
+          <w:sz w:val="22"/>
+        </w:rPr>
+      </w:pPr>
+      <w:r>
+        <w:rPr>
+          <w:color w:val="auto"/>
+          <w:sz w:val="22"/>
+        </w:rPr>
+        <w:t>n</w:t>
+      </w:r>
+      <w:r>
+        <w:rPr>
+          <w:b w:val="0"/>
+          <w:bCs/>
+          <w:color w:val="auto"/>
+          <w:sz w:val="22"/>
+        </w:rPr>
+        <w:t xml:space="preserve"> </w:t>
+      </w:r>
+      <w:r>
+        <w:rPr>
+          <w:b w:val="0"/>
+          <w:bCs/>
+          <w:color w:val="auto"/>
+          <w:sz w:val="22"/>
+        </w:rPr>
+        <w:t xml:space="preserve">is </w:t>
+      </w:r>
+      <w:r>
+        <w:rPr>
+          <w:b w:val="0"/>
+          <w:bCs/>
+          <w:color w:val="auto"/>
+          <w:sz w:val="22"/>
+        </w:rPr>
+        <w:t>de positie in de tijdreeks</w:t>
+      </w:r>
+      <w:r>
+        <w:rPr>
+          <w:b w:val="0"/>
+          <w:bCs/>
+          <w:color w:val="auto"/>
+          <w:sz w:val="22"/>
+        </w:rPr>
+        <w:t xml:space="preserve"> (index).</w:t>
       </w:r>
     </w:p>
     <w:p>
@@ -6773,6 +6946,28 @@
       </w:pPr>
       <w:r>
         <w:rPr>
+          <w:b w:val="0"/>
+          <w:bCs/>
+          <w:color w:val="auto"/>
+          <w:sz w:val="22"/>
+        </w:rPr>
+        <w:t>De implementatie wordt weergegeven in figuur 3.</w:t>
+      </w:r>
+    </w:p>
+    <w:p>
+      <w:pPr>
+        <w:suppressAutoHyphens w:val="0"/>
+        <w:autoSpaceDN/>
+        <w:spacing w:after="160" w:line="259" w:lineRule="auto"/>
+        <w:rPr>
+          <w:b w:val="0"/>
+          <w:bCs/>
+          <w:color w:val="auto"/>
+          <w:sz w:val="22"/>
+        </w:rPr>
+      </w:pPr>
+      <w:r>
+        <w:rPr>
           <w:noProof/>
         </w:rPr>
         <mc:AlternateContent>
@@ -8436,18 +8631,1317 @@
       </w:pPr>
       <w:r>
         <w:rPr>
+          <w:b w:val="0"/>
+          <w:bCs/>
+          <w:i/>
+          <w:iCs/>
+          <w:color w:val="auto"/>
+          <w:sz w:val="22"/>
+        </w:rPr>
+        <w:t>middelde</w:t>
+      </w:r>
+    </w:p>
+    <w:p>
+      <w:pPr>
+        <w:suppressAutoHyphens w:val="0"/>
+        <w:autoSpaceDN/>
+        <w:spacing w:after="160" w:line="259" w:lineRule="auto"/>
+        <w:rPr>
+          <w:b w:val="0"/>
+          <w:bCs/>
+          <w:i/>
+          <w:iCs/>
+          <w:color w:val="auto"/>
+          <w:sz w:val="22"/>
+        </w:rPr>
+      </w:pPr>
+      <w:r>
+        <w:rPr>
+          <w:b w:val="0"/>
+          <w:bCs/>
+          <w:i/>
+          <w:iCs/>
+          <w:color w:val="auto"/>
+          <w:sz w:val="22"/>
+        </w:rPr>
+        <w:br w:type="page"/>
+      </w:r>
+    </w:p>
+    <w:p>
+      <w:pPr>
+        <w:suppressAutoHyphens w:val="0"/>
+        <w:autoSpaceDN/>
+        <w:spacing w:after="160" w:line="259" w:lineRule="auto"/>
+        <w:rPr>
+          <w:b w:val="0"/>
+          <w:bCs/>
+          <w:color w:val="auto"/>
+          <w:sz w:val="22"/>
+        </w:rPr>
+      </w:pPr>
+      <w:r>
+        <w:rPr>
+          <w:b w:val="0"/>
+          <w:bCs/>
+          <w:color w:val="auto"/>
+          <w:sz w:val="22"/>
+        </w:rPr>
+        <w:lastRenderedPageBreak/>
+        <w:t>Een exponentieel lopend gemiddelde is een type gewogen gemiddelde waarbij de recentere waarden in de datareeks een grotere invloed hebben op het gemiddelde dan oudere waarden. Dit wordt bereikt door een exponentiële weging toe te passen, waarbij de gewichten exponentieel afnemen naarmate de data verder in het verleden ligt.</w:t>
+      </w:r>
+      <w:r>
+        <w:rPr>
+          <w:b w:val="0"/>
+          <w:bCs/>
+          <w:color w:val="auto"/>
+          <w:sz w:val="22"/>
+        </w:rPr>
+        <w:t xml:space="preserve"> De methode wordt vaak</w:t>
+      </w:r>
+      <w:r>
+        <w:rPr>
+          <w:b w:val="0"/>
+          <w:bCs/>
+          <w:color w:val="auto"/>
+          <w:sz w:val="22"/>
+        </w:rPr>
+        <w:t xml:space="preserve"> gebruikt in financiële toepassingen zoals technische analyse, omdat het beter reageert op recente prijsveranderingen.</w:t>
+      </w:r>
+      <w:r>
+        <w:rPr>
+          <w:b w:val="0"/>
+          <w:bCs/>
+          <w:color w:val="auto"/>
+          <w:sz w:val="22"/>
+        </w:rPr>
+        <w:t xml:space="preserve"> In de software worden de horizontale lijnen, y-as waardes en de gegevens uit het bestand in de grafiek getekend. Het belangrijkste is het uitrekenen van de standaard en exponentiele gemiddelde waarde. </w:t>
+      </w:r>
+      <w:r>
+        <w:rPr>
+          <w:b w:val="0"/>
+          <w:bCs/>
+          <w:color w:val="auto"/>
+          <w:sz w:val="22"/>
+        </w:rPr>
+        <w:t>Dit type filter is ook wel een IIR-</w:t>
+      </w:r>
+      <w:r>
+        <w:rPr>
+          <w:b w:val="0"/>
+          <w:bCs/>
+          <w:color w:val="auto"/>
+          <w:sz w:val="22"/>
+        </w:rPr>
+        <w:t xml:space="preserve">filter </w:t>
+      </w:r>
+      <w:r>
+        <w:rPr>
+          <w:b w:val="0"/>
+          <w:bCs/>
+          <w:color w:val="auto"/>
+          <w:sz w:val="22"/>
+        </w:rPr>
+        <w:t>(</w:t>
+      </w:r>
+      <w:proofErr w:type="spellStart"/>
+      <w:r>
+        <w:rPr>
+          <w:b w:val="0"/>
+          <w:bCs/>
+          <w:color w:val="auto"/>
+          <w:sz w:val="22"/>
+        </w:rPr>
+        <w:t>Infinite</w:t>
+      </w:r>
+      <w:proofErr w:type="spellEnd"/>
+      <w:r>
+        <w:rPr>
+          <w:b w:val="0"/>
+          <w:bCs/>
+          <w:color w:val="auto"/>
+          <w:sz w:val="22"/>
+        </w:rPr>
+        <w:t xml:space="preserve"> </w:t>
+      </w:r>
+      <w:r>
+        <w:rPr>
+          <w:b w:val="0"/>
+          <w:bCs/>
+          <w:color w:val="auto"/>
+          <w:sz w:val="22"/>
+        </w:rPr>
+        <w:t>Impulse Response)</w:t>
+      </w:r>
+      <w:r>
+        <w:rPr>
+          <w:b w:val="0"/>
+          <w:bCs/>
+          <w:color w:val="auto"/>
+          <w:sz w:val="22"/>
+        </w:rPr>
+        <w:t xml:space="preserve"> </w:t>
+      </w:r>
+      <w:r>
+        <w:rPr>
+          <w:b w:val="0"/>
+          <w:bCs/>
+          <w:color w:val="auto"/>
+          <w:sz w:val="22"/>
+        </w:rPr>
+        <w:t>en wordt als volgt gedefinieerd:</w:t>
+      </w:r>
+    </w:p>
+    <w:p>
+      <w:pPr>
+        <w:pStyle w:val="Lijstalinea"/>
+        <w:numPr>
+          <w:ilvl w:val="0"/>
+          <w:numId w:val="4"/>
+        </w:numPr>
+        <w:spacing w:after="160" w:line="259" w:lineRule="auto"/>
+        <w:rPr>
+          <w:b w:val="0"/>
+          <w:bCs/>
+          <w:color w:val="auto"/>
+          <w:sz w:val="22"/>
+        </w:rPr>
+      </w:pPr>
+      <w:r>
+        <w:rPr>
+          <w:color w:val="auto"/>
+          <w:sz w:val="22"/>
+        </w:rPr>
+        <w:t>y[n]</w:t>
+      </w:r>
+      <w:r>
+        <w:rPr>
+          <w:b w:val="0"/>
+          <w:bCs/>
+          <w:color w:val="auto"/>
+          <w:sz w:val="22"/>
+        </w:rPr>
+        <w:t xml:space="preserve"> </w:t>
+      </w:r>
+      <w:r>
+        <w:rPr>
+          <w:b w:val="0"/>
+          <w:bCs/>
+          <w:color w:val="auto"/>
+          <w:sz w:val="22"/>
+        </w:rPr>
+        <w:t xml:space="preserve">is </w:t>
+      </w:r>
+      <w:r>
+        <w:rPr>
+          <w:b w:val="0"/>
+          <w:bCs/>
+          <w:color w:val="auto"/>
+          <w:sz w:val="22"/>
+        </w:rPr>
+        <w:t>het gefilterde signaal</w:t>
+      </w:r>
+      <w:r>
+        <w:rPr>
+          <w:b w:val="0"/>
+          <w:bCs/>
+          <w:color w:val="auto"/>
+          <w:sz w:val="22"/>
+        </w:rPr>
+        <w:t>,</w:t>
+      </w:r>
+    </w:p>
+    <w:p>
+      <w:pPr>
+        <w:pStyle w:val="Lijstalinea"/>
+        <w:numPr>
+          <w:ilvl w:val="0"/>
+          <w:numId w:val="4"/>
+        </w:numPr>
+        <w:spacing w:after="160" w:line="259" w:lineRule="auto"/>
+        <w:rPr>
+          <w:b w:val="0"/>
+          <w:bCs/>
+          <w:color w:val="auto"/>
+          <w:sz w:val="22"/>
+        </w:rPr>
+      </w:pPr>
+      <w:r>
+        <w:rPr>
+          <w:color w:val="auto"/>
+          <w:sz w:val="22"/>
+        </w:rPr>
+        <w:t>x[n]</w:t>
+      </w:r>
+      <w:r>
+        <w:rPr>
+          <w:b w:val="0"/>
+          <w:bCs/>
+          <w:color w:val="auto"/>
+          <w:sz w:val="22"/>
+        </w:rPr>
+        <w:t xml:space="preserve"> is </w:t>
+      </w:r>
+      <w:r>
+        <w:rPr>
+          <w:b w:val="0"/>
+          <w:bCs/>
+          <w:color w:val="auto"/>
+          <w:sz w:val="22"/>
+        </w:rPr>
+        <w:t>het originele signaal</w:t>
+      </w:r>
+      <w:r>
+        <w:rPr>
+          <w:b w:val="0"/>
+          <w:bCs/>
+          <w:color w:val="auto"/>
+          <w:sz w:val="22"/>
+        </w:rPr>
+        <w:t>,</w:t>
+      </w:r>
+    </w:p>
+    <w:p>
+      <w:pPr>
+        <w:pStyle w:val="Lijstalinea"/>
+        <w:numPr>
+          <w:ilvl w:val="0"/>
+          <w:numId w:val="4"/>
+        </w:numPr>
+        <w:suppressAutoHyphens w:val="0"/>
+        <w:autoSpaceDN/>
+        <w:spacing w:after="160" w:line="259" w:lineRule="auto"/>
+        <w:rPr>
+          <w:b w:val="0"/>
+          <w:bCs/>
+          <w:color w:val="auto"/>
+          <w:sz w:val="22"/>
+        </w:rPr>
+      </w:pPr>
+      <w:r>
+        <w:rPr>
+          <w:rFonts w:cs="Calibri"/>
+          <w:color w:val="auto"/>
+          <w:sz w:val="22"/>
+        </w:rPr>
+        <w:t>α</w:t>
+      </w:r>
+      <w:r>
+        <w:rPr>
+          <w:b w:val="0"/>
+          <w:bCs/>
+          <w:color w:val="auto"/>
+          <w:sz w:val="22"/>
+        </w:rPr>
+        <w:t xml:space="preserve"> is </w:t>
+      </w:r>
+      <w:r>
+        <w:rPr>
+          <w:b w:val="0"/>
+          <w:bCs/>
+          <w:color w:val="auto"/>
+          <w:sz w:val="22"/>
+        </w:rPr>
+        <w:t>de gladmakingsfactor (hoe kleiner α, hoe meer vorige waarden meewegen)</w:t>
+      </w:r>
+    </w:p>
+    <w:p>
+      <w:pPr>
+        <w:suppressAutoHyphens w:val="0"/>
+        <w:autoSpaceDN/>
+        <w:spacing w:after="160" w:line="259" w:lineRule="auto"/>
+        <w:jc w:val="center"/>
+        <w:rPr>
+          <w:color w:val="auto"/>
+          <w:sz w:val="22"/>
+        </w:rPr>
+      </w:pPr>
+      <m:oMathPara>
+        <m:oMath>
+          <m:r>
+            <m:rPr>
+              <m:sty m:val="bi"/>
+            </m:rPr>
+            <w:rPr>
+              <w:rFonts w:ascii="Cambria Math" w:hAnsi="Cambria Math"/>
+              <w:color w:val="auto"/>
+              <w:sz w:val="22"/>
+            </w:rPr>
+            <m:t>y</m:t>
+          </m:r>
+          <m:d>
+            <m:dPr>
+              <m:begChr m:val="["/>
+              <m:endChr m:val="]"/>
+              <m:ctrlPr>
+                <w:rPr>
+                  <w:rFonts w:ascii="Cambria Math" w:hAnsi="Cambria Math"/>
+                  <w:b w:val="0"/>
+                  <w:bCs/>
+                  <w:i/>
+                  <w:color w:val="auto"/>
+                  <w:sz w:val="22"/>
+                </w:rPr>
+              </m:ctrlPr>
+            </m:dPr>
+            <m:e>
+              <m:r>
+                <m:rPr>
+                  <m:sty m:val="bi"/>
+                </m:rPr>
+                <w:rPr>
+                  <w:rFonts w:ascii="Cambria Math" w:hAnsi="Cambria Math"/>
+                  <w:color w:val="auto"/>
+                  <w:sz w:val="22"/>
+                </w:rPr>
+                <m:t>n</m:t>
+              </m:r>
+            </m:e>
+          </m:d>
+          <m:r>
+            <m:rPr>
+              <m:sty m:val="bi"/>
+            </m:rPr>
+            <w:rPr>
+              <w:rFonts w:ascii="Cambria Math" w:hAnsi="Cambria Math"/>
+              <w:color w:val="auto"/>
+              <w:sz w:val="22"/>
+            </w:rPr>
+            <m:t>=∝∙x</m:t>
+          </m:r>
+          <m:d>
+            <m:dPr>
+              <m:begChr m:val="["/>
+              <m:endChr m:val="]"/>
+              <m:ctrlPr>
+                <w:rPr>
+                  <w:rFonts w:ascii="Cambria Math" w:hAnsi="Cambria Math"/>
+                  <w:b w:val="0"/>
+                  <w:bCs/>
+                  <w:i/>
+                  <w:color w:val="auto"/>
+                  <w:sz w:val="22"/>
+                </w:rPr>
+              </m:ctrlPr>
+            </m:dPr>
+            <m:e>
+              <m:r>
+                <m:rPr>
+                  <m:sty m:val="bi"/>
+                </m:rPr>
+                <w:rPr>
+                  <w:rFonts w:ascii="Cambria Math" w:hAnsi="Cambria Math"/>
+                  <w:color w:val="auto"/>
+                  <w:sz w:val="22"/>
+                </w:rPr>
+                <m:t>n</m:t>
+              </m:r>
+            </m:e>
+          </m:d>
+          <m:r>
+            <m:rPr>
+              <m:sty m:val="bi"/>
+            </m:rPr>
+            <w:rPr>
+              <w:rFonts w:ascii="Cambria Math" w:hAnsi="Cambria Math"/>
+              <w:color w:val="auto"/>
+              <w:sz w:val="22"/>
+            </w:rPr>
+            <m:t>+(1-∝)∙y[n-1]</m:t>
+          </m:r>
+        </m:oMath>
+      </m:oMathPara>
+    </w:p>
+    <w:p>
+      <w:pPr>
+        <w:suppressAutoHyphens w:val="0"/>
+        <w:autoSpaceDN/>
+        <w:spacing w:after="160" w:line="259" w:lineRule="auto"/>
+        <w:rPr>
+          <w:b w:val="0"/>
+          <w:bCs/>
+          <w:color w:val="auto"/>
+          <w:sz w:val="22"/>
+        </w:rPr>
+      </w:pPr>
+      <w:r>
+        <w:rPr>
+          <w:b w:val="0"/>
+          <w:bCs/>
+          <w:color w:val="auto"/>
+          <w:sz w:val="22"/>
+        </w:rPr>
+        <w:t xml:space="preserve">De implementatie wordt weergegeven in figuur </w:t>
+      </w:r>
+      <w:r>
+        <w:rPr>
+          <w:b w:val="0"/>
+          <w:bCs/>
+          <w:color w:val="auto"/>
+          <w:sz w:val="22"/>
+        </w:rPr>
+        <w:t>4</w:t>
+      </w:r>
+      <w:r>
+        <w:rPr>
+          <w:b w:val="0"/>
+          <w:bCs/>
+          <w:color w:val="auto"/>
+          <w:sz w:val="22"/>
+        </w:rPr>
+        <w:t>.</w:t>
+      </w:r>
+    </w:p>
+    <w:p>
+      <w:pPr>
+        <w:suppressAutoHyphens w:val="0"/>
+        <w:autoSpaceDN/>
+        <w:spacing w:after="160" w:line="259" w:lineRule="auto"/>
+        <w:rPr>
+          <w:b w:val="0"/>
+          <w:bCs/>
+          <w:color w:val="auto"/>
+          <w:sz w:val="22"/>
+        </w:rPr>
+      </w:pPr>
+      <w:r>
+        <w:rPr>
+          <w:b w:val="0"/>
+          <w:bCs/>
+          <w:i/>
+          <w:iCs/>
           <w:noProof/>
+          <w:color w:val="auto"/>
+          <w:sz w:val="22"/>
         </w:rPr>
         <mc:AlternateContent>
           <mc:Choice Requires="wps">
             <w:drawing>
-              <wp:anchor distT="0" distB="0" distL="114300" distR="114300" simplePos="0" relativeHeight="251784192" behindDoc="0" locked="0" layoutInCell="1" allowOverlap="1" wp14:anchorId="5C47C492" wp14:editId="510C2499">
+              <wp:anchor distT="45720" distB="45720" distL="114300" distR="114300" simplePos="0" relativeHeight="251778048" behindDoc="0" locked="0" layoutInCell="1" allowOverlap="1" wp14:anchorId="402CCEF5" wp14:editId="23DB24A2">
+                <wp:simplePos x="0" y="0"/>
+                <wp:positionH relativeFrom="margin">
+                  <wp:posOffset>-565997</wp:posOffset>
+                </wp:positionH>
+                <wp:positionV relativeFrom="paragraph">
+                  <wp:posOffset>98425</wp:posOffset>
+                </wp:positionV>
+                <wp:extent cx="7054850" cy="1012825"/>
+                <wp:effectExtent l="0" t="0" r="0" b="0"/>
+                <wp:wrapNone/>
+                <wp:docPr id="1856072898" name="Tekstvak 2"/>
+                <wp:cNvGraphicFramePr>
+                  <a:graphicFrameLocks xmlns:a="http://schemas.openxmlformats.org/drawingml/2006/main"/>
+                </wp:cNvGraphicFramePr>
+                <a:graphic xmlns:a="http://schemas.openxmlformats.org/drawingml/2006/main">
+                  <a:graphicData uri="http://schemas.microsoft.com/office/word/2010/wordprocessingShape">
+                    <wps:wsp>
+                      <wps:cNvSpPr txBox="1">
+                        <a:spLocks noChangeArrowheads="1"/>
+                      </wps:cNvSpPr>
+                      <wps:spPr bwMode="auto">
+                        <a:xfrm>
+                          <a:off x="0" y="0"/>
+                          <a:ext cx="7054850" cy="1012825"/>
+                        </a:xfrm>
+                        <a:prstGeom prst="rect">
+                          <a:avLst/>
+                        </a:prstGeom>
+                        <a:solidFill>
+                          <a:srgbClr val="FFFFFF"/>
+                        </a:solidFill>
+                        <a:ln w="9525">
+                          <a:noFill/>
+                          <a:miter lim="800000"/>
+                          <a:headEnd/>
+                          <a:tailEnd/>
+                        </a:ln>
+                      </wps:spPr>
+                      <wps:txbx>
+                        <w:txbxContent>
+                          <w:p>
+                            <w:pPr>
+                              <w:shd w:val="clear" w:color="auto" w:fill="171717" w:themeFill="background2" w:themeFillShade="1A"/>
+                              <w:suppressAutoHyphens w:val="0"/>
+                              <w:autoSpaceDN/>
+                              <w:spacing w:line="285" w:lineRule="atLeast"/>
+                              <w:rPr>
+                                <w:rFonts w:ascii="Consolas" w:eastAsia="Times New Roman" w:hAnsi="Consolas"/>
+                                <w:b w:val="0"/>
+                                <w:color w:val="D4D4D4"/>
+                                <w:sz w:val="21"/>
+                                <w:szCs w:val="21"/>
+                                <w:lang w:val="en-US" w:eastAsia="nl-NL"/>
+                              </w:rPr>
+                            </w:pPr>
+                            <w:r>
+                              <w:rPr>
+                                <w:rFonts w:ascii="Consolas" w:eastAsia="Times New Roman" w:hAnsi="Consolas"/>
+                                <w:b w:val="0"/>
+                                <w:color w:val="569CD6"/>
+                                <w:sz w:val="21"/>
+                                <w:szCs w:val="21"/>
+                                <w:lang w:val="en-US" w:eastAsia="nl-NL"/>
+                              </w:rPr>
+                              <w:t>float</w:t>
+                            </w:r>
+                            <w:r>
+                              <w:rPr>
+                                <w:rFonts w:ascii="Consolas" w:eastAsia="Times New Roman" w:hAnsi="Consolas"/>
+                                <w:b w:val="0"/>
+                                <w:color w:val="D4D4D4"/>
+                                <w:sz w:val="21"/>
+                                <w:szCs w:val="21"/>
+                                <w:lang w:val="en-US" w:eastAsia="nl-NL"/>
+                              </w:rPr>
+                              <w:t xml:space="preserve"> </w:t>
+                            </w:r>
+                            <w:r>
+                              <w:rPr>
+                                <w:rFonts w:ascii="Consolas" w:eastAsia="Times New Roman" w:hAnsi="Consolas"/>
+                                <w:b w:val="0"/>
+                                <w:color w:val="4EC9B0"/>
+                                <w:sz w:val="21"/>
+                                <w:szCs w:val="21"/>
+                                <w:lang w:val="en-US" w:eastAsia="nl-NL"/>
+                              </w:rPr>
+                              <w:t>ExponentialAverageFilter</w:t>
+                            </w:r>
+                            <w:r>
+                              <w:rPr>
+                                <w:rFonts w:ascii="Consolas" w:eastAsia="Times New Roman" w:hAnsi="Consolas"/>
+                                <w:b w:val="0"/>
+                                <w:color w:val="D4D4D4"/>
+                                <w:sz w:val="21"/>
+                                <w:szCs w:val="21"/>
+                                <w:lang w:val="en-US" w:eastAsia="nl-NL"/>
+                              </w:rPr>
+                              <w:t>::</w:t>
+                            </w:r>
+                            <w:r>
+                              <w:rPr>
+                                <w:rFonts w:ascii="Consolas" w:eastAsia="Times New Roman" w:hAnsi="Consolas"/>
+                                <w:b w:val="0"/>
+                                <w:color w:val="DCDCAA"/>
+                                <w:sz w:val="21"/>
+                                <w:szCs w:val="21"/>
+                                <w:lang w:val="en-US" w:eastAsia="nl-NL"/>
+                              </w:rPr>
+                              <w:t>filter</w:t>
+                            </w:r>
+                            <w:r>
+                              <w:rPr>
+                                <w:rFonts w:ascii="Consolas" w:eastAsia="Times New Roman" w:hAnsi="Consolas"/>
+                                <w:b w:val="0"/>
+                                <w:color w:val="D4D4D4"/>
+                                <w:sz w:val="21"/>
+                                <w:szCs w:val="21"/>
+                                <w:lang w:val="en-US" w:eastAsia="nl-NL"/>
+                              </w:rPr>
+                              <w:t>(</w:t>
+                            </w:r>
+                            <w:r>
+                              <w:rPr>
+                                <w:rFonts w:ascii="Consolas" w:eastAsia="Times New Roman" w:hAnsi="Consolas"/>
+                                <w:b w:val="0"/>
+                                <w:color w:val="569CD6"/>
+                                <w:sz w:val="21"/>
+                                <w:szCs w:val="21"/>
+                                <w:lang w:val="en-US" w:eastAsia="nl-NL"/>
+                              </w:rPr>
+                              <w:t>const</w:t>
+                            </w:r>
+                            <w:r>
+                              <w:rPr>
+                                <w:rFonts w:ascii="Consolas" w:eastAsia="Times New Roman" w:hAnsi="Consolas"/>
+                                <w:b w:val="0"/>
+                                <w:color w:val="D4D4D4"/>
+                                <w:sz w:val="21"/>
+                                <w:szCs w:val="21"/>
+                                <w:lang w:val="en-US" w:eastAsia="nl-NL"/>
+                              </w:rPr>
+                              <w:t xml:space="preserve"> </w:t>
+                            </w:r>
+                            <w:r>
+                              <w:rPr>
+                                <w:rFonts w:ascii="Consolas" w:eastAsia="Times New Roman" w:hAnsi="Consolas"/>
+                                <w:b w:val="0"/>
+                                <w:color w:val="569CD6"/>
+                                <w:sz w:val="21"/>
+                                <w:szCs w:val="21"/>
+                                <w:lang w:val="en-US" w:eastAsia="nl-NL"/>
+                              </w:rPr>
+                              <w:t>float</w:t>
+                            </w:r>
+                            <w:r>
+                              <w:rPr>
+                                <w:rFonts w:ascii="Consolas" w:eastAsia="Times New Roman" w:hAnsi="Consolas"/>
+                                <w:b w:val="0"/>
+                                <w:color w:val="D4D4D4"/>
+                                <w:sz w:val="21"/>
+                                <w:szCs w:val="21"/>
+                                <w:lang w:val="en-US" w:eastAsia="nl-NL"/>
+                              </w:rPr>
+                              <w:t xml:space="preserve"> </w:t>
+                            </w:r>
+                            <w:r>
+                              <w:rPr>
+                                <w:rFonts w:ascii="Consolas" w:eastAsia="Times New Roman" w:hAnsi="Consolas"/>
+                                <w:b w:val="0"/>
+                                <w:color w:val="9CDCFE"/>
+                                <w:sz w:val="21"/>
+                                <w:szCs w:val="21"/>
+                                <w:lang w:val="en-US" w:eastAsia="nl-NL"/>
+                              </w:rPr>
+                              <w:t>input</w:t>
+                            </w:r>
+                            <w:r>
+                              <w:rPr>
+                                <w:rFonts w:ascii="Consolas" w:eastAsia="Times New Roman" w:hAnsi="Consolas"/>
+                                <w:b w:val="0"/>
+                                <w:color w:val="D4D4D4"/>
+                                <w:sz w:val="21"/>
+                                <w:szCs w:val="21"/>
+                                <w:lang w:val="en-US" w:eastAsia="nl-NL"/>
+                              </w:rPr>
+                              <w:t>)</w:t>
+                            </w:r>
+                            <w:r>
+                              <w:rPr>
+                                <w:rFonts w:ascii="Consolas" w:eastAsia="Times New Roman" w:hAnsi="Consolas"/>
+                                <w:b w:val="0"/>
+                                <w:color w:val="D4D4D4"/>
+                                <w:sz w:val="21"/>
+                                <w:szCs w:val="21"/>
+                                <w:lang w:val="en-US" w:eastAsia="nl-NL"/>
+                              </w:rPr>
+                              <w:t xml:space="preserve"> </w:t>
+                            </w:r>
+                            <w:r>
+                              <w:rPr>
+                                <w:rFonts w:ascii="Consolas" w:eastAsia="Times New Roman" w:hAnsi="Consolas"/>
+                                <w:b w:val="0"/>
+                                <w:color w:val="D4D4D4"/>
+                                <w:sz w:val="21"/>
+                                <w:szCs w:val="21"/>
+                                <w:lang w:val="en-US" w:eastAsia="nl-NL"/>
+                              </w:rPr>
+                              <w:t>{</w:t>
+                            </w:r>
+                          </w:p>
+                          <w:p>
+                            <w:pPr>
+                              <w:shd w:val="clear" w:color="auto" w:fill="171717" w:themeFill="background2" w:themeFillShade="1A"/>
+                              <w:suppressAutoHyphens w:val="0"/>
+                              <w:autoSpaceDN/>
+                              <w:spacing w:line="285" w:lineRule="atLeast"/>
+                              <w:rPr>
+                                <w:rFonts w:ascii="Consolas" w:eastAsia="Times New Roman" w:hAnsi="Consolas"/>
+                                <w:b w:val="0"/>
+                                <w:color w:val="D4D4D4"/>
+                                <w:sz w:val="21"/>
+                                <w:szCs w:val="21"/>
+                                <w:lang w:val="en-US" w:eastAsia="nl-NL"/>
+                              </w:rPr>
+                            </w:pPr>
+                            <w:r>
+                              <w:rPr>
+                                <w:rFonts w:ascii="Consolas" w:eastAsia="Times New Roman" w:hAnsi="Consolas"/>
+                                <w:b w:val="0"/>
+                                <w:color w:val="D4D4D4"/>
+                                <w:sz w:val="21"/>
+                                <w:szCs w:val="21"/>
+                                <w:lang w:val="en-US" w:eastAsia="nl-NL"/>
+                              </w:rPr>
+                              <w:t xml:space="preserve">    </w:t>
+                            </w:r>
+                            <w:r>
+                              <w:rPr>
+                                <w:rFonts w:ascii="Consolas" w:eastAsia="Times New Roman" w:hAnsi="Consolas"/>
+                                <w:b w:val="0"/>
+                                <w:color w:val="569CD6"/>
+                                <w:sz w:val="21"/>
+                                <w:szCs w:val="21"/>
+                                <w:lang w:val="en-US" w:eastAsia="nl-NL"/>
+                              </w:rPr>
+                              <w:t>static</w:t>
+                            </w:r>
+                            <w:r>
+                              <w:rPr>
+                                <w:rFonts w:ascii="Consolas" w:eastAsia="Times New Roman" w:hAnsi="Consolas"/>
+                                <w:b w:val="0"/>
+                                <w:color w:val="D4D4D4"/>
+                                <w:sz w:val="21"/>
+                                <w:szCs w:val="21"/>
+                                <w:lang w:val="en-US" w:eastAsia="nl-NL"/>
+                              </w:rPr>
+                              <w:t xml:space="preserve"> </w:t>
+                            </w:r>
+                            <w:r>
+                              <w:rPr>
+                                <w:rFonts w:ascii="Consolas" w:eastAsia="Times New Roman" w:hAnsi="Consolas"/>
+                                <w:b w:val="0"/>
+                                <w:color w:val="569CD6"/>
+                                <w:sz w:val="21"/>
+                                <w:szCs w:val="21"/>
+                                <w:lang w:val="en-US" w:eastAsia="nl-NL"/>
+                              </w:rPr>
+                              <w:t>float</w:t>
+                            </w:r>
+                            <w:r>
+                              <w:rPr>
+                                <w:rFonts w:ascii="Consolas" w:eastAsia="Times New Roman" w:hAnsi="Consolas"/>
+                                <w:b w:val="0"/>
+                                <w:color w:val="D4D4D4"/>
+                                <w:sz w:val="21"/>
+                                <w:szCs w:val="21"/>
+                                <w:lang w:val="en-US" w:eastAsia="nl-NL"/>
+                              </w:rPr>
+                              <w:t xml:space="preserve"> filteredValue = input; </w:t>
+                            </w:r>
+                          </w:p>
+                          <w:p>
+                            <w:pPr>
+                              <w:shd w:val="clear" w:color="auto" w:fill="171717" w:themeFill="background2" w:themeFillShade="1A"/>
+                              <w:suppressAutoHyphens w:val="0"/>
+                              <w:autoSpaceDN/>
+                              <w:spacing w:line="285" w:lineRule="atLeast"/>
+                              <w:rPr>
+                                <w:rFonts w:ascii="Consolas" w:eastAsia="Times New Roman" w:hAnsi="Consolas"/>
+                                <w:b w:val="0"/>
+                                <w:color w:val="D4D4D4"/>
+                                <w:sz w:val="21"/>
+                                <w:szCs w:val="21"/>
+                                <w:lang w:val="en-US" w:eastAsia="nl-NL"/>
+                              </w:rPr>
+                            </w:pPr>
+                            <w:r>
+                              <w:rPr>
+                                <w:rFonts w:ascii="Consolas" w:eastAsia="Times New Roman" w:hAnsi="Consolas"/>
+                                <w:b w:val="0"/>
+                                <w:color w:val="D4D4D4"/>
+                                <w:sz w:val="21"/>
+                                <w:szCs w:val="21"/>
+                                <w:lang w:val="en-US" w:eastAsia="nl-NL"/>
+                              </w:rPr>
+                              <w:t>    filteredValue = alfa * input + minalfa * filteredValue;</w:t>
+                            </w:r>
+                          </w:p>
+                          <w:p>
+                            <w:pPr>
+                              <w:shd w:val="clear" w:color="auto" w:fill="171717" w:themeFill="background2" w:themeFillShade="1A"/>
+                              <w:suppressAutoHyphens w:val="0"/>
+                              <w:autoSpaceDN/>
+                              <w:spacing w:line="285" w:lineRule="atLeast"/>
+                              <w:rPr>
+                                <w:rFonts w:ascii="Consolas" w:eastAsia="Times New Roman" w:hAnsi="Consolas"/>
+                                <w:b w:val="0"/>
+                                <w:color w:val="D4D4D4"/>
+                                <w:sz w:val="21"/>
+                                <w:szCs w:val="21"/>
+                                <w:lang w:eastAsia="nl-NL"/>
+                              </w:rPr>
+                            </w:pPr>
+                            <w:r>
+                              <w:rPr>
+                                <w:rFonts w:ascii="Consolas" w:eastAsia="Times New Roman" w:hAnsi="Consolas"/>
+                                <w:b w:val="0"/>
+                                <w:color w:val="D4D4D4"/>
+                                <w:sz w:val="21"/>
+                                <w:szCs w:val="21"/>
+                                <w:lang w:val="en-US" w:eastAsia="nl-NL"/>
+                              </w:rPr>
+                              <w:t xml:space="preserve">    </w:t>
+                            </w:r>
+                            <w:r>
+                              <w:rPr>
+                                <w:rFonts w:ascii="Consolas" w:eastAsia="Times New Roman" w:hAnsi="Consolas"/>
+                                <w:b w:val="0"/>
+                                <w:color w:val="C586C0"/>
+                                <w:sz w:val="21"/>
+                                <w:szCs w:val="21"/>
+                                <w:lang w:eastAsia="nl-NL"/>
+                              </w:rPr>
+                              <w:t>return</w:t>
+                            </w:r>
+                            <w:r>
+                              <w:rPr>
+                                <w:rFonts w:ascii="Consolas" w:eastAsia="Times New Roman" w:hAnsi="Consolas"/>
+                                <w:b w:val="0"/>
+                                <w:color w:val="D4D4D4"/>
+                                <w:sz w:val="21"/>
+                                <w:szCs w:val="21"/>
+                                <w:lang w:eastAsia="nl-NL"/>
+                              </w:rPr>
+                              <w:t xml:space="preserve"> filteredValue; </w:t>
+                            </w:r>
+                          </w:p>
+                          <w:p>
+                            <w:pPr>
+                              <w:shd w:val="clear" w:color="auto" w:fill="171717" w:themeFill="background2" w:themeFillShade="1A"/>
+                              <w:suppressAutoHyphens w:val="0"/>
+                              <w:autoSpaceDN/>
+                              <w:spacing w:line="285" w:lineRule="atLeast"/>
+                              <w:rPr>
+                                <w:rFonts w:ascii="Consolas" w:eastAsia="Times New Roman" w:hAnsi="Consolas"/>
+                                <w:b w:val="0"/>
+                                <w:color w:val="D4D4D4"/>
+                                <w:sz w:val="21"/>
+                                <w:szCs w:val="21"/>
+                                <w:lang w:eastAsia="nl-NL"/>
+                              </w:rPr>
+                            </w:pPr>
+                            <w:r>
+                              <w:rPr>
+                                <w:rFonts w:ascii="Consolas" w:eastAsia="Times New Roman" w:hAnsi="Consolas"/>
+                                <w:b w:val="0"/>
+                                <w:color w:val="D4D4D4"/>
+                                <w:sz w:val="21"/>
+                                <w:szCs w:val="21"/>
+                                <w:lang w:eastAsia="nl-NL"/>
+                              </w:rPr>
+                              <w:t>}</w:t>
+                            </w:r>
+                          </w:p>
+                          <w:p>
+                            <w:pPr>
+                              <w:rPr>
+                                <w:lang w:val="en-US"/>
+                              </w:rPr>
+                            </w:pPr>
+                          </w:p>
+                        </w:txbxContent>
+                      </wps:txbx>
+                      <wps:bodyPr rot="0" vert="horz" wrap="square" lIns="91440" tIns="45720" rIns="91440" bIns="45720" anchor="t" anchorCtr="0">
+                        <a:noAutofit/>
+                      </wps:bodyPr>
+                    </wps:wsp>
+                  </a:graphicData>
+                </a:graphic>
+                <wp14:sizeRelH relativeFrom="margin">
+                  <wp14:pctWidth>0</wp14:pctWidth>
+                </wp14:sizeRelH>
+                <wp14:sizeRelV relativeFrom="margin">
+                  <wp14:pctHeight>0</wp14:pctHeight>
+                </wp14:sizeRelV>
+              </wp:anchor>
+            </w:drawing>
+          </mc:Choice>
+          <mc:Fallback>
+            <w:pict>
+              <v:shape w14:anchorId="402CCEF5" id="_x0000_s1032" type="#_x0000_t202" style="position:absolute;margin-left:-44.55pt;margin-top:7.75pt;width:555.5pt;height:79.75pt;z-index:251778048;visibility:visible;mso-wrap-style:square;mso-width-percent:0;mso-height-percent:0;mso-wrap-distance-left:9pt;mso-wrap-distance-top:3.6pt;mso-wrap-distance-right:9pt;mso-wrap-distance-bottom:3.6pt;mso-position-horizontal:absolute;mso-position-horizontal-relative:margin;mso-position-vertical:absolute;mso-position-vertical-relative:text;mso-width-percent:0;mso-height-percent:0;mso-width-relative:margin;mso-height-relative:margin;v-text-anchor:top" o:gfxdata="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" stroked="f">
+                <v:textbox>
+                  <w:txbxContent>
+                    <w:p>
+                      <w:pPr>
+                        <w:shd w:val="clear" w:color="auto" w:fill="171717" w:themeFill="background2" w:themeFillShade="1A"/>
+                        <w:suppressAutoHyphens w:val="0"/>
+                        <w:autoSpaceDN/>
+                        <w:spacing w:line="285" w:lineRule="atLeast"/>
+                        <w:rPr>
+                          <w:rFonts w:ascii="Consolas" w:eastAsia="Times New Roman" w:hAnsi="Consolas"/>
+                          <w:b w:val="0"/>
+                          <w:color w:val="D4D4D4"/>
+                          <w:sz w:val="21"/>
+                          <w:szCs w:val="21"/>
+                          <w:lang w:val="en-US" w:eastAsia="nl-NL"/>
+                        </w:rPr>
+                      </w:pPr>
+                      <w:r>
+                        <w:rPr>
+                          <w:rFonts w:ascii="Consolas" w:eastAsia="Times New Roman" w:hAnsi="Consolas"/>
+                          <w:b w:val="0"/>
+                          <w:color w:val="569CD6"/>
+                          <w:sz w:val="21"/>
+                          <w:szCs w:val="21"/>
+                          <w:lang w:val="en-US" w:eastAsia="nl-NL"/>
+                        </w:rPr>
+                        <w:t>float</w:t>
+                      </w:r>
+                      <w:r>
+                        <w:rPr>
+                          <w:rFonts w:ascii="Consolas" w:eastAsia="Times New Roman" w:hAnsi="Consolas"/>
+                          <w:b w:val="0"/>
+                          <w:color w:val="D4D4D4"/>
+                          <w:sz w:val="21"/>
+                          <w:szCs w:val="21"/>
+                          <w:lang w:val="en-US" w:eastAsia="nl-NL"/>
+                        </w:rPr>
+                        <w:t xml:space="preserve"> </w:t>
+                      </w:r>
+                      <w:r>
+                        <w:rPr>
+                          <w:rFonts w:ascii="Consolas" w:eastAsia="Times New Roman" w:hAnsi="Consolas"/>
+                          <w:b w:val="0"/>
+                          <w:color w:val="4EC9B0"/>
+                          <w:sz w:val="21"/>
+                          <w:szCs w:val="21"/>
+                          <w:lang w:val="en-US" w:eastAsia="nl-NL"/>
+                        </w:rPr>
+                        <w:t>ExponentialAverageFilter</w:t>
+                      </w:r>
+                      <w:r>
+                        <w:rPr>
+                          <w:rFonts w:ascii="Consolas" w:eastAsia="Times New Roman" w:hAnsi="Consolas"/>
+                          <w:b w:val="0"/>
+                          <w:color w:val="D4D4D4"/>
+                          <w:sz w:val="21"/>
+                          <w:szCs w:val="21"/>
+                          <w:lang w:val="en-US" w:eastAsia="nl-NL"/>
+                        </w:rPr>
+                        <w:t>::</w:t>
+                      </w:r>
+                      <w:r>
+                        <w:rPr>
+                          <w:rFonts w:ascii="Consolas" w:eastAsia="Times New Roman" w:hAnsi="Consolas"/>
+                          <w:b w:val="0"/>
+                          <w:color w:val="DCDCAA"/>
+                          <w:sz w:val="21"/>
+                          <w:szCs w:val="21"/>
+                          <w:lang w:val="en-US" w:eastAsia="nl-NL"/>
+                        </w:rPr>
+                        <w:t>filter</w:t>
+                      </w:r>
+                      <w:r>
+                        <w:rPr>
+                          <w:rFonts w:ascii="Consolas" w:eastAsia="Times New Roman" w:hAnsi="Consolas"/>
+                          <w:b w:val="0"/>
+                          <w:color w:val="D4D4D4"/>
+                          <w:sz w:val="21"/>
+                          <w:szCs w:val="21"/>
+                          <w:lang w:val="en-US" w:eastAsia="nl-NL"/>
+                        </w:rPr>
+                        <w:t>(</w:t>
+                      </w:r>
+                      <w:r>
+                        <w:rPr>
+                          <w:rFonts w:ascii="Consolas" w:eastAsia="Times New Roman" w:hAnsi="Consolas"/>
+                          <w:b w:val="0"/>
+                          <w:color w:val="569CD6"/>
+                          <w:sz w:val="21"/>
+                          <w:szCs w:val="21"/>
+                          <w:lang w:val="en-US" w:eastAsia="nl-NL"/>
+                        </w:rPr>
+                        <w:t>const</w:t>
+                      </w:r>
+                      <w:r>
+                        <w:rPr>
+                          <w:rFonts w:ascii="Consolas" w:eastAsia="Times New Roman" w:hAnsi="Consolas"/>
+                          <w:b w:val="0"/>
+                          <w:color w:val="D4D4D4"/>
+                          <w:sz w:val="21"/>
+                          <w:szCs w:val="21"/>
+                          <w:lang w:val="en-US" w:eastAsia="nl-NL"/>
+                        </w:rPr>
+                        <w:t xml:space="preserve"> </w:t>
+                      </w:r>
+                      <w:r>
+                        <w:rPr>
+                          <w:rFonts w:ascii="Consolas" w:eastAsia="Times New Roman" w:hAnsi="Consolas"/>
+                          <w:b w:val="0"/>
+                          <w:color w:val="569CD6"/>
+                          <w:sz w:val="21"/>
+                          <w:szCs w:val="21"/>
+                          <w:lang w:val="en-US" w:eastAsia="nl-NL"/>
+                        </w:rPr>
+                        <w:t>float</w:t>
+                      </w:r>
+                      <w:r>
+                        <w:rPr>
+                          <w:rFonts w:ascii="Consolas" w:eastAsia="Times New Roman" w:hAnsi="Consolas"/>
+                          <w:b w:val="0"/>
+                          <w:color w:val="D4D4D4"/>
+                          <w:sz w:val="21"/>
+                          <w:szCs w:val="21"/>
+                          <w:lang w:val="en-US" w:eastAsia="nl-NL"/>
+                        </w:rPr>
+                        <w:t xml:space="preserve"> </w:t>
+                      </w:r>
+                      <w:r>
+                        <w:rPr>
+                          <w:rFonts w:ascii="Consolas" w:eastAsia="Times New Roman" w:hAnsi="Consolas"/>
+                          <w:b w:val="0"/>
+                          <w:color w:val="9CDCFE"/>
+                          <w:sz w:val="21"/>
+                          <w:szCs w:val="21"/>
+                          <w:lang w:val="en-US" w:eastAsia="nl-NL"/>
+                        </w:rPr>
+                        <w:t>input</w:t>
+                      </w:r>
+                      <w:r>
+                        <w:rPr>
+                          <w:rFonts w:ascii="Consolas" w:eastAsia="Times New Roman" w:hAnsi="Consolas"/>
+                          <w:b w:val="0"/>
+                          <w:color w:val="D4D4D4"/>
+                          <w:sz w:val="21"/>
+                          <w:szCs w:val="21"/>
+                          <w:lang w:val="en-US" w:eastAsia="nl-NL"/>
+                        </w:rPr>
+                        <w:t>)</w:t>
+                      </w:r>
+                      <w:r>
+                        <w:rPr>
+                          <w:rFonts w:ascii="Consolas" w:eastAsia="Times New Roman" w:hAnsi="Consolas"/>
+                          <w:b w:val="0"/>
+                          <w:color w:val="D4D4D4"/>
+                          <w:sz w:val="21"/>
+                          <w:szCs w:val="21"/>
+                          <w:lang w:val="en-US" w:eastAsia="nl-NL"/>
+                        </w:rPr>
+                        <w:t xml:space="preserve"> </w:t>
+                      </w:r>
+                      <w:r>
+                        <w:rPr>
+                          <w:rFonts w:ascii="Consolas" w:eastAsia="Times New Roman" w:hAnsi="Consolas"/>
+                          <w:b w:val="0"/>
+                          <w:color w:val="D4D4D4"/>
+                          <w:sz w:val="21"/>
+                          <w:szCs w:val="21"/>
+                          <w:lang w:val="en-US" w:eastAsia="nl-NL"/>
+                        </w:rPr>
+                        <w:t>{</w:t>
+                      </w:r>
+                    </w:p>
+                    <w:p>
+                      <w:pPr>
+                        <w:shd w:val="clear" w:color="auto" w:fill="171717" w:themeFill="background2" w:themeFillShade="1A"/>
+                        <w:suppressAutoHyphens w:val="0"/>
+                        <w:autoSpaceDN/>
+                        <w:spacing w:line="285" w:lineRule="atLeast"/>
+                        <w:rPr>
+                          <w:rFonts w:ascii="Consolas" w:eastAsia="Times New Roman" w:hAnsi="Consolas"/>
+                          <w:b w:val="0"/>
+                          <w:color w:val="D4D4D4"/>
+                          <w:sz w:val="21"/>
+                          <w:szCs w:val="21"/>
+                          <w:lang w:val="en-US" w:eastAsia="nl-NL"/>
+                        </w:rPr>
+                      </w:pPr>
+                      <w:r>
+                        <w:rPr>
+                          <w:rFonts w:ascii="Consolas" w:eastAsia="Times New Roman" w:hAnsi="Consolas"/>
+                          <w:b w:val="0"/>
+                          <w:color w:val="D4D4D4"/>
+                          <w:sz w:val="21"/>
+                          <w:szCs w:val="21"/>
+                          <w:lang w:val="en-US" w:eastAsia="nl-NL"/>
+                        </w:rPr>
+                        <w:t xml:space="preserve">    </w:t>
+                      </w:r>
+                      <w:r>
+                        <w:rPr>
+                          <w:rFonts w:ascii="Consolas" w:eastAsia="Times New Roman" w:hAnsi="Consolas"/>
+                          <w:b w:val="0"/>
+                          <w:color w:val="569CD6"/>
+                          <w:sz w:val="21"/>
+                          <w:szCs w:val="21"/>
+                          <w:lang w:val="en-US" w:eastAsia="nl-NL"/>
+                        </w:rPr>
+                        <w:t>static</w:t>
+                      </w:r>
+                      <w:r>
+                        <w:rPr>
+                          <w:rFonts w:ascii="Consolas" w:eastAsia="Times New Roman" w:hAnsi="Consolas"/>
+                          <w:b w:val="0"/>
+                          <w:color w:val="D4D4D4"/>
+                          <w:sz w:val="21"/>
+                          <w:szCs w:val="21"/>
+                          <w:lang w:val="en-US" w:eastAsia="nl-NL"/>
+                        </w:rPr>
+                        <w:t xml:space="preserve"> </w:t>
+                      </w:r>
+                      <w:r>
+                        <w:rPr>
+                          <w:rFonts w:ascii="Consolas" w:eastAsia="Times New Roman" w:hAnsi="Consolas"/>
+                          <w:b w:val="0"/>
+                          <w:color w:val="569CD6"/>
+                          <w:sz w:val="21"/>
+                          <w:szCs w:val="21"/>
+                          <w:lang w:val="en-US" w:eastAsia="nl-NL"/>
+                        </w:rPr>
+                        <w:t>float</w:t>
+                      </w:r>
+                      <w:r>
+                        <w:rPr>
+                          <w:rFonts w:ascii="Consolas" w:eastAsia="Times New Roman" w:hAnsi="Consolas"/>
+                          <w:b w:val="0"/>
+                          <w:color w:val="D4D4D4"/>
+                          <w:sz w:val="21"/>
+                          <w:szCs w:val="21"/>
+                          <w:lang w:val="en-US" w:eastAsia="nl-NL"/>
+                        </w:rPr>
+                        <w:t xml:space="preserve"> filteredValue = input; </w:t>
+                      </w:r>
+                    </w:p>
+                    <w:p>
+                      <w:pPr>
+                        <w:shd w:val="clear" w:color="auto" w:fill="171717" w:themeFill="background2" w:themeFillShade="1A"/>
+                        <w:suppressAutoHyphens w:val="0"/>
+                        <w:autoSpaceDN/>
+                        <w:spacing w:line="285" w:lineRule="atLeast"/>
+                        <w:rPr>
+                          <w:rFonts w:ascii="Consolas" w:eastAsia="Times New Roman" w:hAnsi="Consolas"/>
+                          <w:b w:val="0"/>
+                          <w:color w:val="D4D4D4"/>
+                          <w:sz w:val="21"/>
+                          <w:szCs w:val="21"/>
+                          <w:lang w:val="en-US" w:eastAsia="nl-NL"/>
+                        </w:rPr>
+                      </w:pPr>
+                      <w:r>
+                        <w:rPr>
+                          <w:rFonts w:ascii="Consolas" w:eastAsia="Times New Roman" w:hAnsi="Consolas"/>
+                          <w:b w:val="0"/>
+                          <w:color w:val="D4D4D4"/>
+                          <w:sz w:val="21"/>
+                          <w:szCs w:val="21"/>
+                          <w:lang w:val="en-US" w:eastAsia="nl-NL"/>
+                        </w:rPr>
+                        <w:t>    filteredValue = alfa * input + minalfa * filteredValue;</w:t>
+                      </w:r>
+                    </w:p>
+                    <w:p>
+                      <w:pPr>
+                        <w:shd w:val="clear" w:color="auto" w:fill="171717" w:themeFill="background2" w:themeFillShade="1A"/>
+                        <w:suppressAutoHyphens w:val="0"/>
+                        <w:autoSpaceDN/>
+                        <w:spacing w:line="285" w:lineRule="atLeast"/>
+                        <w:rPr>
+                          <w:rFonts w:ascii="Consolas" w:eastAsia="Times New Roman" w:hAnsi="Consolas"/>
+                          <w:b w:val="0"/>
+                          <w:color w:val="D4D4D4"/>
+                          <w:sz w:val="21"/>
+                          <w:szCs w:val="21"/>
+                          <w:lang w:eastAsia="nl-NL"/>
+                        </w:rPr>
+                      </w:pPr>
+                      <w:r>
+                        <w:rPr>
+                          <w:rFonts w:ascii="Consolas" w:eastAsia="Times New Roman" w:hAnsi="Consolas"/>
+                          <w:b w:val="0"/>
+                          <w:color w:val="D4D4D4"/>
+                          <w:sz w:val="21"/>
+                          <w:szCs w:val="21"/>
+                          <w:lang w:val="en-US" w:eastAsia="nl-NL"/>
+                        </w:rPr>
+                        <w:t xml:space="preserve">    </w:t>
+                      </w:r>
+                      <w:r>
+                        <w:rPr>
+                          <w:rFonts w:ascii="Consolas" w:eastAsia="Times New Roman" w:hAnsi="Consolas"/>
+                          <w:b w:val="0"/>
+                          <w:color w:val="C586C0"/>
+                          <w:sz w:val="21"/>
+                          <w:szCs w:val="21"/>
+                          <w:lang w:eastAsia="nl-NL"/>
+                        </w:rPr>
+                        <w:t>return</w:t>
+                      </w:r>
+                      <w:r>
+                        <w:rPr>
+                          <w:rFonts w:ascii="Consolas" w:eastAsia="Times New Roman" w:hAnsi="Consolas"/>
+                          <w:b w:val="0"/>
+                          <w:color w:val="D4D4D4"/>
+                          <w:sz w:val="21"/>
+                          <w:szCs w:val="21"/>
+                          <w:lang w:eastAsia="nl-NL"/>
+                        </w:rPr>
+                        <w:t xml:space="preserve"> filteredValue; </w:t>
+                      </w:r>
+                    </w:p>
+                    <w:p>
+                      <w:pPr>
+                        <w:shd w:val="clear" w:color="auto" w:fill="171717" w:themeFill="background2" w:themeFillShade="1A"/>
+                        <w:suppressAutoHyphens w:val="0"/>
+                        <w:autoSpaceDN/>
+                        <w:spacing w:line="285" w:lineRule="atLeast"/>
+                        <w:rPr>
+                          <w:rFonts w:ascii="Consolas" w:eastAsia="Times New Roman" w:hAnsi="Consolas"/>
+                          <w:b w:val="0"/>
+                          <w:color w:val="D4D4D4"/>
+                          <w:sz w:val="21"/>
+                          <w:szCs w:val="21"/>
+                          <w:lang w:eastAsia="nl-NL"/>
+                        </w:rPr>
+                      </w:pPr>
+                      <w:r>
+                        <w:rPr>
+                          <w:rFonts w:ascii="Consolas" w:eastAsia="Times New Roman" w:hAnsi="Consolas"/>
+                          <w:b w:val="0"/>
+                          <w:color w:val="D4D4D4"/>
+                          <w:sz w:val="21"/>
+                          <w:szCs w:val="21"/>
+                          <w:lang w:eastAsia="nl-NL"/>
+                        </w:rPr>
+                        <w:t>}</w:t>
+                      </w:r>
+                    </w:p>
+                    <w:p>
+                      <w:pPr>
+                        <w:rPr>
+                          <w:lang w:val="en-US"/>
+                        </w:rPr>
+                      </w:pPr>
+                    </w:p>
+                  </w:txbxContent>
+                </v:textbox>
+                <w10:wrap anchorx="margin"/>
+              </v:shape>
+            </w:pict>
+          </mc:Fallback>
+        </mc:AlternateContent>
+      </w:r>
+    </w:p>
+    <w:p>
+      <w:pPr>
+        <w:suppressAutoHyphens w:val="0"/>
+        <w:autoSpaceDN/>
+        <w:spacing w:after="160" w:line="259" w:lineRule="auto"/>
+        <w:rPr>
+          <w:b w:val="0"/>
+          <w:bCs/>
+          <w:color w:val="auto"/>
+          <w:sz w:val="22"/>
+        </w:rPr>
+      </w:pPr>
+    </w:p>
+    <w:p>
+      <w:pPr>
+        <w:suppressAutoHyphens w:val="0"/>
+        <w:autoSpaceDN/>
+        <w:spacing w:after="160" w:line="259" w:lineRule="auto"/>
+        <w:rPr>
+          <w:b w:val="0"/>
+          <w:bCs/>
+          <w:color w:val="auto"/>
+          <w:sz w:val="22"/>
+        </w:rPr>
+      </w:pPr>
+    </w:p>
+    <w:p>
+      <w:pPr>
+        <w:suppressAutoHyphens w:val="0"/>
+        <w:autoSpaceDN/>
+        <w:spacing w:after="160" w:line="259" w:lineRule="auto"/>
+        <w:rPr>
+          <w:b w:val="0"/>
+          <w:bCs/>
+          <w:color w:val="auto"/>
+          <w:sz w:val="22"/>
+        </w:rPr>
+      </w:pPr>
+      <w:r>
+        <w:rPr>
+          <w:noProof/>
+        </w:rPr>
+        <mc:AlternateContent>
+          <mc:Choice Requires="wps">
+            <w:drawing>
+              <wp:anchor distT="0" distB="0" distL="114300" distR="114300" simplePos="0" relativeHeight="251784192" behindDoc="0" locked="0" layoutInCell="1" allowOverlap="1" wp14:anchorId="5C47C492" wp14:editId="449C500F">
                 <wp:simplePos x="0" y="0"/>
                 <wp:positionH relativeFrom="column">
-                  <wp:posOffset>-653415</wp:posOffset>
+                  <wp:posOffset>-572347</wp:posOffset>
                 </wp:positionH>
                 <wp:positionV relativeFrom="paragraph">
-                  <wp:posOffset>1769110</wp:posOffset>
+                  <wp:posOffset>311785</wp:posOffset>
                 </wp:positionV>
                 <wp:extent cx="7054850" cy="635"/>
                 <wp:effectExtent l="0" t="0" r="0" b="0"/>
@@ -8537,7 +10031,7 @@
           </mc:Choice>
           <mc:Fallback>
             <w:pict>
-              <v:shape w14:anchorId="5C47C492" id="_x0000_s1032" type="#_x0000_t202" style="position:absolute;margin-left:-51.45pt;margin-top:139.3pt;width:555.5pt;height:.05pt;z-index:251784192;visibility:visible;mso-wrap-style:square;mso-wrap-distance-left:9pt;mso-wrap-distance-top:0;mso-wrap-distance-right:9pt;mso-wrap-distance-bottom:0;mso-position-horizontal:absolute;mso-position-horizontal-relative:text;mso-position-vertical:absolute;mso-position-vertical-relative:text;v-text-anchor:top" o:gfxdata="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" stroked="f">
+              <v:shape w14:anchorId="5C47C492" id="_x0000_s1033" type="#_x0000_t202" style="position:absolute;margin-left:-45.05pt;margin-top:24.55pt;width:555.5pt;height:.05pt;z-index:251784192;visibility:visible;mso-wrap-style:square;mso-wrap-distance-left:9pt;mso-wrap-distance-top:0;mso-wrap-distance-right:9pt;mso-wrap-distance-bottom:0;mso-position-horizontal:absolute;mso-position-horizontal-relative:text;mso-position-vertical:absolute;mso-position-vertical-relative:text;v-text-anchor:top" o:gfxdata="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" stroked="f">
                 <v:textbox style="mso-fit-shape-to-text:t" inset="0,0,0,0">
                   <w:txbxContent>
                     <w:p>
@@ -8593,810 +10087,12 @@
           </mc:Fallback>
         </mc:AlternateContent>
       </w:r>
-      <w:r>
-        <w:rPr>
-          <w:b w:val="0"/>
-          <w:bCs/>
-          <w:i/>
-          <w:iCs/>
-          <w:noProof/>
-          <w:color w:val="auto"/>
-          <w:sz w:val="22"/>
-        </w:rPr>
-        <mc:AlternateContent>
-          <mc:Choice Requires="wps">
-            <w:drawing>
-              <wp:anchor distT="45720" distB="45720" distL="114300" distR="114300" simplePos="0" relativeHeight="251778048" behindDoc="0" locked="0" layoutInCell="1" allowOverlap="1" wp14:anchorId="402CCEF5" wp14:editId="3C2A0B40">
-                <wp:simplePos x="0" y="0"/>
-                <wp:positionH relativeFrom="margin">
-                  <wp:align>center</wp:align>
-                </wp:positionH>
-                <wp:positionV relativeFrom="paragraph">
-                  <wp:posOffset>699281</wp:posOffset>
-                </wp:positionV>
-                <wp:extent cx="7054850" cy="1012874"/>
-                <wp:effectExtent l="0" t="0" r="0" b="0"/>
-                <wp:wrapNone/>
-                <wp:docPr id="1856072898" name="Tekstvak 2"/>
-                <wp:cNvGraphicFramePr>
-                  <a:graphicFrameLocks xmlns:a="http://schemas.openxmlformats.org/drawingml/2006/main"/>
-                </wp:cNvGraphicFramePr>
-                <a:graphic xmlns:a="http://schemas.openxmlformats.org/drawingml/2006/main">
-                  <a:graphicData uri="http://schemas.microsoft.com/office/word/2010/wordprocessingShape">
-                    <wps:wsp>
-                      <wps:cNvSpPr txBox="1">
-                        <a:spLocks noChangeArrowheads="1"/>
-                      </wps:cNvSpPr>
-                      <wps:spPr bwMode="auto">
-                        <a:xfrm>
-                          <a:off x="0" y="0"/>
-                          <a:ext cx="7054850" cy="1012874"/>
-                        </a:xfrm>
-                        <a:prstGeom prst="rect">
-                          <a:avLst/>
-                        </a:prstGeom>
-                        <a:solidFill>
-                          <a:srgbClr val="FFFFFF"/>
-                        </a:solidFill>
-                        <a:ln w="9525">
-                          <a:noFill/>
-                          <a:miter lim="800000"/>
-                          <a:headEnd/>
-                          <a:tailEnd/>
-                        </a:ln>
-                      </wps:spPr>
-                      <wps:txbx>
-                        <w:txbxContent>
-                          <w:p>
-                            <w:pPr>
-                              <w:shd w:val="clear" w:color="auto" w:fill="171717" w:themeFill="background2" w:themeFillShade="1A"/>
-                              <w:suppressAutoHyphens w:val="0"/>
-                              <w:autoSpaceDN/>
-                              <w:spacing w:line="285" w:lineRule="atLeast"/>
-                              <w:rPr>
-                                <w:rFonts w:ascii="Consolas" w:eastAsia="Times New Roman" w:hAnsi="Consolas"/>
-                                <w:b w:val="0"/>
-                                <w:color w:val="D4D4D4"/>
-                                <w:sz w:val="21"/>
-                                <w:szCs w:val="21"/>
-                                <w:lang w:val="en-US" w:eastAsia="nl-NL"/>
-                              </w:rPr>
-                            </w:pPr>
-                            <w:r>
-                              <w:rPr>
-                                <w:rFonts w:ascii="Consolas" w:eastAsia="Times New Roman" w:hAnsi="Consolas"/>
-                                <w:b w:val="0"/>
-                                <w:color w:val="569CD6"/>
-                                <w:sz w:val="21"/>
-                                <w:szCs w:val="21"/>
-                                <w:lang w:val="en-US" w:eastAsia="nl-NL"/>
-                              </w:rPr>
-                              <w:t>float</w:t>
-                            </w:r>
-                            <w:r>
-                              <w:rPr>
-                                <w:rFonts w:ascii="Consolas" w:eastAsia="Times New Roman" w:hAnsi="Consolas"/>
-                                <w:b w:val="0"/>
-                                <w:color w:val="D4D4D4"/>
-                                <w:sz w:val="21"/>
-                                <w:szCs w:val="21"/>
-                                <w:lang w:val="en-US" w:eastAsia="nl-NL"/>
-                              </w:rPr>
-                              <w:t xml:space="preserve"> </w:t>
-                            </w:r>
-                            <w:r>
-                              <w:rPr>
-                                <w:rFonts w:ascii="Consolas" w:eastAsia="Times New Roman" w:hAnsi="Consolas"/>
-                                <w:b w:val="0"/>
-                                <w:color w:val="4EC9B0"/>
-                                <w:sz w:val="21"/>
-                                <w:szCs w:val="21"/>
-                                <w:lang w:val="en-US" w:eastAsia="nl-NL"/>
-                              </w:rPr>
-                              <w:t>ExponentialAverageFilter</w:t>
-                            </w:r>
-                            <w:r>
-                              <w:rPr>
-                                <w:rFonts w:ascii="Consolas" w:eastAsia="Times New Roman" w:hAnsi="Consolas"/>
-                                <w:b w:val="0"/>
-                                <w:color w:val="D4D4D4"/>
-                                <w:sz w:val="21"/>
-                                <w:szCs w:val="21"/>
-                                <w:lang w:val="en-US" w:eastAsia="nl-NL"/>
-                              </w:rPr>
-                              <w:t>::</w:t>
-                            </w:r>
-                            <w:r>
-                              <w:rPr>
-                                <w:rFonts w:ascii="Consolas" w:eastAsia="Times New Roman" w:hAnsi="Consolas"/>
-                                <w:b w:val="0"/>
-                                <w:color w:val="DCDCAA"/>
-                                <w:sz w:val="21"/>
-                                <w:szCs w:val="21"/>
-                                <w:lang w:val="en-US" w:eastAsia="nl-NL"/>
-                              </w:rPr>
-                              <w:t>filter</w:t>
-                            </w:r>
-                            <w:r>
-                              <w:rPr>
-                                <w:rFonts w:ascii="Consolas" w:eastAsia="Times New Roman" w:hAnsi="Consolas"/>
-                                <w:b w:val="0"/>
-                                <w:color w:val="D4D4D4"/>
-                                <w:sz w:val="21"/>
-                                <w:szCs w:val="21"/>
-                                <w:lang w:val="en-US" w:eastAsia="nl-NL"/>
-                              </w:rPr>
-                              <w:t>(</w:t>
-                            </w:r>
-                            <w:r>
-                              <w:rPr>
-                                <w:rFonts w:ascii="Consolas" w:eastAsia="Times New Roman" w:hAnsi="Consolas"/>
-                                <w:b w:val="0"/>
-                                <w:color w:val="569CD6"/>
-                                <w:sz w:val="21"/>
-                                <w:szCs w:val="21"/>
-                                <w:lang w:val="en-US" w:eastAsia="nl-NL"/>
-                              </w:rPr>
-                              <w:t>const</w:t>
-                            </w:r>
-                            <w:r>
-                              <w:rPr>
-                                <w:rFonts w:ascii="Consolas" w:eastAsia="Times New Roman" w:hAnsi="Consolas"/>
-                                <w:b w:val="0"/>
-                                <w:color w:val="D4D4D4"/>
-                                <w:sz w:val="21"/>
-                                <w:szCs w:val="21"/>
-                                <w:lang w:val="en-US" w:eastAsia="nl-NL"/>
-                              </w:rPr>
-                              <w:t xml:space="preserve"> </w:t>
-                            </w:r>
-                            <w:r>
-                              <w:rPr>
-                                <w:rFonts w:ascii="Consolas" w:eastAsia="Times New Roman" w:hAnsi="Consolas"/>
-                                <w:b w:val="0"/>
-                                <w:color w:val="569CD6"/>
-                                <w:sz w:val="21"/>
-                                <w:szCs w:val="21"/>
-                                <w:lang w:val="en-US" w:eastAsia="nl-NL"/>
-                              </w:rPr>
-                              <w:t>float</w:t>
-                            </w:r>
-                            <w:r>
-                              <w:rPr>
-                                <w:rFonts w:ascii="Consolas" w:eastAsia="Times New Roman" w:hAnsi="Consolas"/>
-                                <w:b w:val="0"/>
-                                <w:color w:val="D4D4D4"/>
-                                <w:sz w:val="21"/>
-                                <w:szCs w:val="21"/>
-                                <w:lang w:val="en-US" w:eastAsia="nl-NL"/>
-                              </w:rPr>
-                              <w:t xml:space="preserve"> </w:t>
-                            </w:r>
-                            <w:r>
-                              <w:rPr>
-                                <w:rFonts w:ascii="Consolas" w:eastAsia="Times New Roman" w:hAnsi="Consolas"/>
-                                <w:b w:val="0"/>
-                                <w:color w:val="9CDCFE"/>
-                                <w:sz w:val="21"/>
-                                <w:szCs w:val="21"/>
-                                <w:lang w:val="en-US" w:eastAsia="nl-NL"/>
-                              </w:rPr>
-                              <w:t>input</w:t>
-                            </w:r>
-                            <w:r>
-                              <w:rPr>
-                                <w:rFonts w:ascii="Consolas" w:eastAsia="Times New Roman" w:hAnsi="Consolas"/>
-                                <w:b w:val="0"/>
-                                <w:color w:val="D4D4D4"/>
-                                <w:sz w:val="21"/>
-                                <w:szCs w:val="21"/>
-                                <w:lang w:val="en-US" w:eastAsia="nl-NL"/>
-                              </w:rPr>
-                              <w:t>)</w:t>
-                            </w:r>
-                            <w:r>
-                              <w:rPr>
-                                <w:rFonts w:ascii="Consolas" w:eastAsia="Times New Roman" w:hAnsi="Consolas"/>
-                                <w:b w:val="0"/>
-                                <w:color w:val="D4D4D4"/>
-                                <w:sz w:val="21"/>
-                                <w:szCs w:val="21"/>
-                                <w:lang w:val="en-US" w:eastAsia="nl-NL"/>
-                              </w:rPr>
-                              <w:t xml:space="preserve"> </w:t>
-                            </w:r>
-                            <w:r>
-                              <w:rPr>
-                                <w:rFonts w:ascii="Consolas" w:eastAsia="Times New Roman" w:hAnsi="Consolas"/>
-                                <w:b w:val="0"/>
-                                <w:color w:val="D4D4D4"/>
-                                <w:sz w:val="21"/>
-                                <w:szCs w:val="21"/>
-                                <w:lang w:val="en-US" w:eastAsia="nl-NL"/>
-                              </w:rPr>
-                              <w:t>{</w:t>
-                            </w:r>
-                          </w:p>
-                          <w:p>
-                            <w:pPr>
-                              <w:shd w:val="clear" w:color="auto" w:fill="171717" w:themeFill="background2" w:themeFillShade="1A"/>
-                              <w:suppressAutoHyphens w:val="0"/>
-                              <w:autoSpaceDN/>
-                              <w:spacing w:line="285" w:lineRule="atLeast"/>
-                              <w:rPr>
-                                <w:rFonts w:ascii="Consolas" w:eastAsia="Times New Roman" w:hAnsi="Consolas"/>
-                                <w:b w:val="0"/>
-                                <w:color w:val="D4D4D4"/>
-                                <w:sz w:val="21"/>
-                                <w:szCs w:val="21"/>
-                                <w:lang w:val="en-US" w:eastAsia="nl-NL"/>
-                              </w:rPr>
-                            </w:pPr>
-                            <w:r>
-                              <w:rPr>
-                                <w:rFonts w:ascii="Consolas" w:eastAsia="Times New Roman" w:hAnsi="Consolas"/>
-                                <w:b w:val="0"/>
-                                <w:color w:val="D4D4D4"/>
-                                <w:sz w:val="21"/>
-                                <w:szCs w:val="21"/>
-                                <w:lang w:val="en-US" w:eastAsia="nl-NL"/>
-                              </w:rPr>
-                              <w:t xml:space="preserve">    </w:t>
-                            </w:r>
-                            <w:r>
-                              <w:rPr>
-                                <w:rFonts w:ascii="Consolas" w:eastAsia="Times New Roman" w:hAnsi="Consolas"/>
-                                <w:b w:val="0"/>
-                                <w:color w:val="569CD6"/>
-                                <w:sz w:val="21"/>
-                                <w:szCs w:val="21"/>
-                                <w:lang w:val="en-US" w:eastAsia="nl-NL"/>
-                              </w:rPr>
-                              <w:t>static</w:t>
-                            </w:r>
-                            <w:r>
-                              <w:rPr>
-                                <w:rFonts w:ascii="Consolas" w:eastAsia="Times New Roman" w:hAnsi="Consolas"/>
-                                <w:b w:val="0"/>
-                                <w:color w:val="D4D4D4"/>
-                                <w:sz w:val="21"/>
-                                <w:szCs w:val="21"/>
-                                <w:lang w:val="en-US" w:eastAsia="nl-NL"/>
-                              </w:rPr>
-                              <w:t xml:space="preserve"> </w:t>
-                            </w:r>
-                            <w:r>
-                              <w:rPr>
-                                <w:rFonts w:ascii="Consolas" w:eastAsia="Times New Roman" w:hAnsi="Consolas"/>
-                                <w:b w:val="0"/>
-                                <w:color w:val="569CD6"/>
-                                <w:sz w:val="21"/>
-                                <w:szCs w:val="21"/>
-                                <w:lang w:val="en-US" w:eastAsia="nl-NL"/>
-                              </w:rPr>
-                              <w:t>float</w:t>
-                            </w:r>
-                            <w:r>
-                              <w:rPr>
-                                <w:rFonts w:ascii="Consolas" w:eastAsia="Times New Roman" w:hAnsi="Consolas"/>
-                                <w:b w:val="0"/>
-                                <w:color w:val="D4D4D4"/>
-                                <w:sz w:val="21"/>
-                                <w:szCs w:val="21"/>
-                                <w:lang w:val="en-US" w:eastAsia="nl-NL"/>
-                              </w:rPr>
-                              <w:t xml:space="preserve"> filteredValue = input; </w:t>
-                            </w:r>
-                          </w:p>
-                          <w:p>
-                            <w:pPr>
-                              <w:shd w:val="clear" w:color="auto" w:fill="171717" w:themeFill="background2" w:themeFillShade="1A"/>
-                              <w:suppressAutoHyphens w:val="0"/>
-                              <w:autoSpaceDN/>
-                              <w:spacing w:line="285" w:lineRule="atLeast"/>
-                              <w:rPr>
-                                <w:rFonts w:ascii="Consolas" w:eastAsia="Times New Roman" w:hAnsi="Consolas"/>
-                                <w:b w:val="0"/>
-                                <w:color w:val="D4D4D4"/>
-                                <w:sz w:val="21"/>
-                                <w:szCs w:val="21"/>
-                                <w:lang w:val="en-US" w:eastAsia="nl-NL"/>
-                              </w:rPr>
-                            </w:pPr>
-                            <w:r>
-                              <w:rPr>
-                                <w:rFonts w:ascii="Consolas" w:eastAsia="Times New Roman" w:hAnsi="Consolas"/>
-                                <w:b w:val="0"/>
-                                <w:color w:val="D4D4D4"/>
-                                <w:sz w:val="21"/>
-                                <w:szCs w:val="21"/>
-                                <w:lang w:val="en-US" w:eastAsia="nl-NL"/>
-                              </w:rPr>
-                              <w:t>    filteredValue = alfa * input + minalfa * filteredValue;</w:t>
-                            </w:r>
-                          </w:p>
-                          <w:p>
-                            <w:pPr>
-                              <w:shd w:val="clear" w:color="auto" w:fill="171717" w:themeFill="background2" w:themeFillShade="1A"/>
-                              <w:suppressAutoHyphens w:val="0"/>
-                              <w:autoSpaceDN/>
-                              <w:spacing w:line="285" w:lineRule="atLeast"/>
-                              <w:rPr>
-                                <w:rFonts w:ascii="Consolas" w:eastAsia="Times New Roman" w:hAnsi="Consolas"/>
-                                <w:b w:val="0"/>
-                                <w:color w:val="D4D4D4"/>
-                                <w:sz w:val="21"/>
-                                <w:szCs w:val="21"/>
-                                <w:lang w:eastAsia="nl-NL"/>
-                              </w:rPr>
-                            </w:pPr>
-                            <w:r>
-                              <w:rPr>
-                                <w:rFonts w:ascii="Consolas" w:eastAsia="Times New Roman" w:hAnsi="Consolas"/>
-                                <w:b w:val="0"/>
-                                <w:color w:val="D4D4D4"/>
-                                <w:sz w:val="21"/>
-                                <w:szCs w:val="21"/>
-                                <w:lang w:val="en-US" w:eastAsia="nl-NL"/>
-                              </w:rPr>
-                              <w:t xml:space="preserve">    </w:t>
-                            </w:r>
-                            <w:r>
-                              <w:rPr>
-                                <w:rFonts w:ascii="Consolas" w:eastAsia="Times New Roman" w:hAnsi="Consolas"/>
-                                <w:b w:val="0"/>
-                                <w:color w:val="C586C0"/>
-                                <w:sz w:val="21"/>
-                                <w:szCs w:val="21"/>
-                                <w:lang w:eastAsia="nl-NL"/>
-                              </w:rPr>
-                              <w:t>return</w:t>
-                            </w:r>
-                            <w:r>
-                              <w:rPr>
-                                <w:rFonts w:ascii="Consolas" w:eastAsia="Times New Roman" w:hAnsi="Consolas"/>
-                                <w:b w:val="0"/>
-                                <w:color w:val="D4D4D4"/>
-                                <w:sz w:val="21"/>
-                                <w:szCs w:val="21"/>
-                                <w:lang w:eastAsia="nl-NL"/>
-                              </w:rPr>
-                              <w:t xml:space="preserve"> filteredValue; </w:t>
-                            </w:r>
-                          </w:p>
-                          <w:p>
-                            <w:pPr>
-                              <w:shd w:val="clear" w:color="auto" w:fill="171717" w:themeFill="background2" w:themeFillShade="1A"/>
-                              <w:suppressAutoHyphens w:val="0"/>
-                              <w:autoSpaceDN/>
-                              <w:spacing w:line="285" w:lineRule="atLeast"/>
-                              <w:rPr>
-                                <w:rFonts w:ascii="Consolas" w:eastAsia="Times New Roman" w:hAnsi="Consolas"/>
-                                <w:b w:val="0"/>
-                                <w:color w:val="D4D4D4"/>
-                                <w:sz w:val="21"/>
-                                <w:szCs w:val="21"/>
-                                <w:lang w:eastAsia="nl-NL"/>
-                              </w:rPr>
-                            </w:pPr>
-                            <w:r>
-                              <w:rPr>
-                                <w:rFonts w:ascii="Consolas" w:eastAsia="Times New Roman" w:hAnsi="Consolas"/>
-                                <w:b w:val="0"/>
-                                <w:color w:val="D4D4D4"/>
-                                <w:sz w:val="21"/>
-                                <w:szCs w:val="21"/>
-                                <w:lang w:eastAsia="nl-NL"/>
-                              </w:rPr>
-                              <w:t>}</w:t>
-                            </w:r>
-                          </w:p>
-                          <w:p>
-                            <w:pPr>
-                              <w:rPr>
-                                <w:lang w:val="en-US"/>
-                              </w:rPr>
-                            </w:pPr>
-                          </w:p>
-                        </w:txbxContent>
-                      </wps:txbx>
-                      <wps:bodyPr rot="0" vert="horz" wrap="square" lIns="91440" tIns="45720" rIns="91440" bIns="45720" anchor="t" anchorCtr="0">
-                        <a:noAutofit/>
-                      </wps:bodyPr>
-                    </wps:wsp>
-                  </a:graphicData>
-                </a:graphic>
-                <wp14:sizeRelH relativeFrom="margin">
-                  <wp14:pctWidth>0</wp14:pctWidth>
-                </wp14:sizeRelH>
-                <wp14:sizeRelV relativeFrom="margin">
-                  <wp14:pctHeight>0</wp14:pctHeight>
-                </wp14:sizeRelV>
-              </wp:anchor>
-            </w:drawing>
-          </mc:Choice>
-          <mc:Fallback>
-            <w:pict>
-              <v:shape w14:anchorId="402CCEF5" id="_x0000_s1033" type="#_x0000_t202" style="position:absolute;margin-left:0;margin-top:55.05pt;width:555.5pt;height:79.75pt;z-index:251778048;visibility:visible;mso-wrap-style:square;mso-width-percent:0;mso-height-percent:0;mso-wrap-distance-left:9pt;mso-wrap-distance-top:3.6pt;mso-wrap-distance-right:9pt;mso-wrap-distance-bottom:3.6pt;mso-position-horizontal:center;mso-position-horizontal-relative:margin;mso-position-vertical:absolute;mso-position-vertical-relative:text;mso-width-percent:0;mso-height-percent:0;mso-width-relative:margin;mso-height-relative:margin;v-text-anchor:top" o:gfxdata="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" stroked="f">
-                <v:textbox>
-                  <w:txbxContent>
-                    <w:p>
-                      <w:pPr>
-                        <w:shd w:val="clear" w:color="auto" w:fill="171717" w:themeFill="background2" w:themeFillShade="1A"/>
-                        <w:suppressAutoHyphens w:val="0"/>
-                        <w:autoSpaceDN/>
-                        <w:spacing w:line="285" w:lineRule="atLeast"/>
-                        <w:rPr>
-                          <w:rFonts w:ascii="Consolas" w:eastAsia="Times New Roman" w:hAnsi="Consolas"/>
-                          <w:b w:val="0"/>
-                          <w:color w:val="D4D4D4"/>
-                          <w:sz w:val="21"/>
-                          <w:szCs w:val="21"/>
-                          <w:lang w:val="en-US" w:eastAsia="nl-NL"/>
-                        </w:rPr>
-                      </w:pPr>
-                      <w:r>
-                        <w:rPr>
-                          <w:rFonts w:ascii="Consolas" w:eastAsia="Times New Roman" w:hAnsi="Consolas"/>
-                          <w:b w:val="0"/>
-                          <w:color w:val="569CD6"/>
-                          <w:sz w:val="21"/>
-                          <w:szCs w:val="21"/>
-                          <w:lang w:val="en-US" w:eastAsia="nl-NL"/>
-                        </w:rPr>
-                        <w:t>float</w:t>
-                      </w:r>
-                      <w:r>
-                        <w:rPr>
-                          <w:rFonts w:ascii="Consolas" w:eastAsia="Times New Roman" w:hAnsi="Consolas"/>
-                          <w:b w:val="0"/>
-                          <w:color w:val="D4D4D4"/>
-                          <w:sz w:val="21"/>
-                          <w:szCs w:val="21"/>
-                          <w:lang w:val="en-US" w:eastAsia="nl-NL"/>
-                        </w:rPr>
-                        <w:t xml:space="preserve"> </w:t>
-                      </w:r>
-                      <w:r>
-                        <w:rPr>
-                          <w:rFonts w:ascii="Consolas" w:eastAsia="Times New Roman" w:hAnsi="Consolas"/>
-                          <w:b w:val="0"/>
-                          <w:color w:val="4EC9B0"/>
-                          <w:sz w:val="21"/>
-                          <w:szCs w:val="21"/>
-                          <w:lang w:val="en-US" w:eastAsia="nl-NL"/>
-                        </w:rPr>
-                        <w:t>ExponentialAverageFilter</w:t>
-                      </w:r>
-                      <w:r>
-                        <w:rPr>
-                          <w:rFonts w:ascii="Consolas" w:eastAsia="Times New Roman" w:hAnsi="Consolas"/>
-                          <w:b w:val="0"/>
-                          <w:color w:val="D4D4D4"/>
-                          <w:sz w:val="21"/>
-                          <w:szCs w:val="21"/>
-                          <w:lang w:val="en-US" w:eastAsia="nl-NL"/>
-                        </w:rPr>
-                        <w:t>::</w:t>
-                      </w:r>
-                      <w:r>
-                        <w:rPr>
-                          <w:rFonts w:ascii="Consolas" w:eastAsia="Times New Roman" w:hAnsi="Consolas"/>
-                          <w:b w:val="0"/>
-                          <w:color w:val="DCDCAA"/>
-                          <w:sz w:val="21"/>
-                          <w:szCs w:val="21"/>
-                          <w:lang w:val="en-US" w:eastAsia="nl-NL"/>
-                        </w:rPr>
-                        <w:t>filter</w:t>
-                      </w:r>
-                      <w:r>
-                        <w:rPr>
-                          <w:rFonts w:ascii="Consolas" w:eastAsia="Times New Roman" w:hAnsi="Consolas"/>
-                          <w:b w:val="0"/>
-                          <w:color w:val="D4D4D4"/>
-                          <w:sz w:val="21"/>
-                          <w:szCs w:val="21"/>
-                          <w:lang w:val="en-US" w:eastAsia="nl-NL"/>
-                        </w:rPr>
-                        <w:t>(</w:t>
-                      </w:r>
-                      <w:r>
-                        <w:rPr>
-                          <w:rFonts w:ascii="Consolas" w:eastAsia="Times New Roman" w:hAnsi="Consolas"/>
-                          <w:b w:val="0"/>
-                          <w:color w:val="569CD6"/>
-                          <w:sz w:val="21"/>
-                          <w:szCs w:val="21"/>
-                          <w:lang w:val="en-US" w:eastAsia="nl-NL"/>
-                        </w:rPr>
-                        <w:t>const</w:t>
-                      </w:r>
-                      <w:r>
-                        <w:rPr>
-                          <w:rFonts w:ascii="Consolas" w:eastAsia="Times New Roman" w:hAnsi="Consolas"/>
-                          <w:b w:val="0"/>
-                          <w:color w:val="D4D4D4"/>
-                          <w:sz w:val="21"/>
-                          <w:szCs w:val="21"/>
-                          <w:lang w:val="en-US" w:eastAsia="nl-NL"/>
-                        </w:rPr>
-                        <w:t xml:space="preserve"> </w:t>
-                      </w:r>
-                      <w:r>
-                        <w:rPr>
-                          <w:rFonts w:ascii="Consolas" w:eastAsia="Times New Roman" w:hAnsi="Consolas"/>
-                          <w:b w:val="0"/>
-                          <w:color w:val="569CD6"/>
-                          <w:sz w:val="21"/>
-                          <w:szCs w:val="21"/>
-                          <w:lang w:val="en-US" w:eastAsia="nl-NL"/>
-                        </w:rPr>
-                        <w:t>float</w:t>
-                      </w:r>
-                      <w:r>
-                        <w:rPr>
-                          <w:rFonts w:ascii="Consolas" w:eastAsia="Times New Roman" w:hAnsi="Consolas"/>
-                          <w:b w:val="0"/>
-                          <w:color w:val="D4D4D4"/>
-                          <w:sz w:val="21"/>
-                          <w:szCs w:val="21"/>
-                          <w:lang w:val="en-US" w:eastAsia="nl-NL"/>
-                        </w:rPr>
-                        <w:t xml:space="preserve"> </w:t>
-                      </w:r>
-                      <w:r>
-                        <w:rPr>
-                          <w:rFonts w:ascii="Consolas" w:eastAsia="Times New Roman" w:hAnsi="Consolas"/>
-                          <w:b w:val="0"/>
-                          <w:color w:val="9CDCFE"/>
-                          <w:sz w:val="21"/>
-                          <w:szCs w:val="21"/>
-                          <w:lang w:val="en-US" w:eastAsia="nl-NL"/>
-                        </w:rPr>
-                        <w:t>input</w:t>
-                      </w:r>
-                      <w:r>
-                        <w:rPr>
-                          <w:rFonts w:ascii="Consolas" w:eastAsia="Times New Roman" w:hAnsi="Consolas"/>
-                          <w:b w:val="0"/>
-                          <w:color w:val="D4D4D4"/>
-                          <w:sz w:val="21"/>
-                          <w:szCs w:val="21"/>
-                          <w:lang w:val="en-US" w:eastAsia="nl-NL"/>
-                        </w:rPr>
-                        <w:t>)</w:t>
-                      </w:r>
-                      <w:r>
-                        <w:rPr>
-                          <w:rFonts w:ascii="Consolas" w:eastAsia="Times New Roman" w:hAnsi="Consolas"/>
-                          <w:b w:val="0"/>
-                          <w:color w:val="D4D4D4"/>
-                          <w:sz w:val="21"/>
-                          <w:szCs w:val="21"/>
-                          <w:lang w:val="en-US" w:eastAsia="nl-NL"/>
-                        </w:rPr>
-                        <w:t xml:space="preserve"> </w:t>
-                      </w:r>
-                      <w:r>
-                        <w:rPr>
-                          <w:rFonts w:ascii="Consolas" w:eastAsia="Times New Roman" w:hAnsi="Consolas"/>
-                          <w:b w:val="0"/>
-                          <w:color w:val="D4D4D4"/>
-                          <w:sz w:val="21"/>
-                          <w:szCs w:val="21"/>
-                          <w:lang w:val="en-US" w:eastAsia="nl-NL"/>
-                        </w:rPr>
-                        <w:t>{</w:t>
-                      </w:r>
-                    </w:p>
-                    <w:p>
-                      <w:pPr>
-                        <w:shd w:val="clear" w:color="auto" w:fill="171717" w:themeFill="background2" w:themeFillShade="1A"/>
-                        <w:suppressAutoHyphens w:val="0"/>
-                        <w:autoSpaceDN/>
-                        <w:spacing w:line="285" w:lineRule="atLeast"/>
-                        <w:rPr>
-                          <w:rFonts w:ascii="Consolas" w:eastAsia="Times New Roman" w:hAnsi="Consolas"/>
-                          <w:b w:val="0"/>
-                          <w:color w:val="D4D4D4"/>
-                          <w:sz w:val="21"/>
-                          <w:szCs w:val="21"/>
-                          <w:lang w:val="en-US" w:eastAsia="nl-NL"/>
-                        </w:rPr>
-                      </w:pPr>
-                      <w:r>
-                        <w:rPr>
-                          <w:rFonts w:ascii="Consolas" w:eastAsia="Times New Roman" w:hAnsi="Consolas"/>
-                          <w:b w:val="0"/>
-                          <w:color w:val="D4D4D4"/>
-                          <w:sz w:val="21"/>
-                          <w:szCs w:val="21"/>
-                          <w:lang w:val="en-US" w:eastAsia="nl-NL"/>
-                        </w:rPr>
-                        <w:t xml:space="preserve">    </w:t>
-                      </w:r>
-                      <w:r>
-                        <w:rPr>
-                          <w:rFonts w:ascii="Consolas" w:eastAsia="Times New Roman" w:hAnsi="Consolas"/>
-                          <w:b w:val="0"/>
-                          <w:color w:val="569CD6"/>
-                          <w:sz w:val="21"/>
-                          <w:szCs w:val="21"/>
-                          <w:lang w:val="en-US" w:eastAsia="nl-NL"/>
-                        </w:rPr>
-                        <w:t>static</w:t>
-                      </w:r>
-                      <w:r>
-                        <w:rPr>
-                          <w:rFonts w:ascii="Consolas" w:eastAsia="Times New Roman" w:hAnsi="Consolas"/>
-                          <w:b w:val="0"/>
-                          <w:color w:val="D4D4D4"/>
-                          <w:sz w:val="21"/>
-                          <w:szCs w:val="21"/>
-                          <w:lang w:val="en-US" w:eastAsia="nl-NL"/>
-                        </w:rPr>
-                        <w:t xml:space="preserve"> </w:t>
-                      </w:r>
-                      <w:r>
-                        <w:rPr>
-                          <w:rFonts w:ascii="Consolas" w:eastAsia="Times New Roman" w:hAnsi="Consolas"/>
-                          <w:b w:val="0"/>
-                          <w:color w:val="569CD6"/>
-                          <w:sz w:val="21"/>
-                          <w:szCs w:val="21"/>
-                          <w:lang w:val="en-US" w:eastAsia="nl-NL"/>
-                        </w:rPr>
-                        <w:t>float</w:t>
-                      </w:r>
-                      <w:r>
-                        <w:rPr>
-                          <w:rFonts w:ascii="Consolas" w:eastAsia="Times New Roman" w:hAnsi="Consolas"/>
-                          <w:b w:val="0"/>
-                          <w:color w:val="D4D4D4"/>
-                          <w:sz w:val="21"/>
-                          <w:szCs w:val="21"/>
-                          <w:lang w:val="en-US" w:eastAsia="nl-NL"/>
-                        </w:rPr>
-                        <w:t xml:space="preserve"> filteredValue = input; </w:t>
-                      </w:r>
-                    </w:p>
-                    <w:p>
-                      <w:pPr>
-                        <w:shd w:val="clear" w:color="auto" w:fill="171717" w:themeFill="background2" w:themeFillShade="1A"/>
-                        <w:suppressAutoHyphens w:val="0"/>
-                        <w:autoSpaceDN/>
-                        <w:spacing w:line="285" w:lineRule="atLeast"/>
-                        <w:rPr>
-                          <w:rFonts w:ascii="Consolas" w:eastAsia="Times New Roman" w:hAnsi="Consolas"/>
-                          <w:b w:val="0"/>
-                          <w:color w:val="D4D4D4"/>
-                          <w:sz w:val="21"/>
-                          <w:szCs w:val="21"/>
-                          <w:lang w:val="en-US" w:eastAsia="nl-NL"/>
-                        </w:rPr>
-                      </w:pPr>
-                      <w:r>
-                        <w:rPr>
-                          <w:rFonts w:ascii="Consolas" w:eastAsia="Times New Roman" w:hAnsi="Consolas"/>
-                          <w:b w:val="0"/>
-                          <w:color w:val="D4D4D4"/>
-                          <w:sz w:val="21"/>
-                          <w:szCs w:val="21"/>
-                          <w:lang w:val="en-US" w:eastAsia="nl-NL"/>
-                        </w:rPr>
-                        <w:t>    filteredValue = alfa * input + minalfa * filteredValue;</w:t>
-                      </w:r>
-                    </w:p>
-                    <w:p>
-                      <w:pPr>
-                        <w:shd w:val="clear" w:color="auto" w:fill="171717" w:themeFill="background2" w:themeFillShade="1A"/>
-                        <w:suppressAutoHyphens w:val="0"/>
-                        <w:autoSpaceDN/>
-                        <w:spacing w:line="285" w:lineRule="atLeast"/>
-                        <w:rPr>
-                          <w:rFonts w:ascii="Consolas" w:eastAsia="Times New Roman" w:hAnsi="Consolas"/>
-                          <w:b w:val="0"/>
-                          <w:color w:val="D4D4D4"/>
-                          <w:sz w:val="21"/>
-                          <w:szCs w:val="21"/>
-                          <w:lang w:eastAsia="nl-NL"/>
-                        </w:rPr>
-                      </w:pPr>
-                      <w:r>
-                        <w:rPr>
-                          <w:rFonts w:ascii="Consolas" w:eastAsia="Times New Roman" w:hAnsi="Consolas"/>
-                          <w:b w:val="0"/>
-                          <w:color w:val="D4D4D4"/>
-                          <w:sz w:val="21"/>
-                          <w:szCs w:val="21"/>
-                          <w:lang w:val="en-US" w:eastAsia="nl-NL"/>
-                        </w:rPr>
-                        <w:t xml:space="preserve">    </w:t>
-                      </w:r>
-                      <w:r>
-                        <w:rPr>
-                          <w:rFonts w:ascii="Consolas" w:eastAsia="Times New Roman" w:hAnsi="Consolas"/>
-                          <w:b w:val="0"/>
-                          <w:color w:val="C586C0"/>
-                          <w:sz w:val="21"/>
-                          <w:szCs w:val="21"/>
-                          <w:lang w:eastAsia="nl-NL"/>
-                        </w:rPr>
-                        <w:t>return</w:t>
-                      </w:r>
-                      <w:r>
-                        <w:rPr>
-                          <w:rFonts w:ascii="Consolas" w:eastAsia="Times New Roman" w:hAnsi="Consolas"/>
-                          <w:b w:val="0"/>
-                          <w:color w:val="D4D4D4"/>
-                          <w:sz w:val="21"/>
-                          <w:szCs w:val="21"/>
-                          <w:lang w:eastAsia="nl-NL"/>
-                        </w:rPr>
-                        <w:t xml:space="preserve"> filteredValue; </w:t>
-                      </w:r>
-                    </w:p>
-                    <w:p>
-                      <w:pPr>
-                        <w:shd w:val="clear" w:color="auto" w:fill="171717" w:themeFill="background2" w:themeFillShade="1A"/>
-                        <w:suppressAutoHyphens w:val="0"/>
-                        <w:autoSpaceDN/>
-                        <w:spacing w:line="285" w:lineRule="atLeast"/>
-                        <w:rPr>
-                          <w:rFonts w:ascii="Consolas" w:eastAsia="Times New Roman" w:hAnsi="Consolas"/>
-                          <w:b w:val="0"/>
-                          <w:color w:val="D4D4D4"/>
-                          <w:sz w:val="21"/>
-                          <w:szCs w:val="21"/>
-                          <w:lang w:eastAsia="nl-NL"/>
-                        </w:rPr>
-                      </w:pPr>
-                      <w:r>
-                        <w:rPr>
-                          <w:rFonts w:ascii="Consolas" w:eastAsia="Times New Roman" w:hAnsi="Consolas"/>
-                          <w:b w:val="0"/>
-                          <w:color w:val="D4D4D4"/>
-                          <w:sz w:val="21"/>
-                          <w:szCs w:val="21"/>
-                          <w:lang w:eastAsia="nl-NL"/>
-                        </w:rPr>
-                        <w:t>}</w:t>
-                      </w:r>
-                    </w:p>
-                    <w:p>
-                      <w:pPr>
-                        <w:rPr>
-                          <w:lang w:val="en-US"/>
-                        </w:rPr>
-                      </w:pPr>
-                    </w:p>
-                  </w:txbxContent>
-                </v:textbox>
-                <w10:wrap anchorx="margin"/>
-              </v:shape>
-            </w:pict>
-          </mc:Fallback>
-        </mc:AlternateContent>
-      </w:r>
-      <w:r>
-        <w:rPr>
-          <w:b w:val="0"/>
-          <w:bCs/>
-          <w:i/>
-          <w:iCs/>
-          <w:color w:val="auto"/>
-          <w:sz w:val="22"/>
-        </w:rPr>
-        <w:t>middelde</w:t>
-      </w:r>
     </w:p>
     <w:p>
       <w:pPr>
         <w:suppressAutoHyphens w:val="0"/>
         <w:autoSpaceDN/>
         <w:spacing w:after="160" w:line="259" w:lineRule="auto"/>
-        <w:jc w:val="center"/>
         <w:rPr>
           <w:b w:val="0"/>
           <w:bCs/>
@@ -9404,108 +10100,6 @@
           <w:sz w:val="22"/>
         </w:rPr>
       </w:pPr>
-      <m:oMath>
-        <m:r>
-          <m:rPr>
-            <m:sty m:val="bi"/>
-          </m:rPr>
-          <w:rPr>
-            <w:rFonts w:ascii="Cambria Math" w:hAnsi="Cambria Math"/>
-            <w:color w:val="auto"/>
-            <w:sz w:val="22"/>
-          </w:rPr>
-          <m:t>y</m:t>
-        </m:r>
-        <m:d>
-          <m:dPr>
-            <m:begChr m:val="["/>
-            <m:endChr m:val="]"/>
-            <m:ctrlPr>
-              <w:rPr>
-                <w:rFonts w:ascii="Cambria Math" w:hAnsi="Cambria Math"/>
-                <w:b w:val="0"/>
-                <w:bCs/>
-                <w:i/>
-                <w:color w:val="auto"/>
-                <w:sz w:val="22"/>
-              </w:rPr>
-            </m:ctrlPr>
-          </m:dPr>
-          <m:e>
-            <m:r>
-              <m:rPr>
-                <m:sty m:val="bi"/>
-              </m:rPr>
-              <w:rPr>
-                <w:rFonts w:ascii="Cambria Math" w:hAnsi="Cambria Math"/>
-                <w:color w:val="auto"/>
-                <w:sz w:val="22"/>
-              </w:rPr>
-              <m:t>n</m:t>
-            </m:r>
-          </m:e>
-        </m:d>
-        <m:r>
-          <m:rPr>
-            <m:sty m:val="bi"/>
-          </m:rPr>
-          <w:rPr>
-            <w:rFonts w:ascii="Cambria Math" w:hAnsi="Cambria Math"/>
-            <w:color w:val="auto"/>
-            <w:sz w:val="22"/>
-          </w:rPr>
-          <m:t>=∝∙x</m:t>
-        </m:r>
-        <m:d>
-          <m:dPr>
-            <m:begChr m:val="["/>
-            <m:endChr m:val="]"/>
-            <m:ctrlPr>
-              <w:rPr>
-                <w:rFonts w:ascii="Cambria Math" w:hAnsi="Cambria Math"/>
-                <w:b w:val="0"/>
-                <w:bCs/>
-                <w:i/>
-                <w:color w:val="auto"/>
-                <w:sz w:val="22"/>
-              </w:rPr>
-            </m:ctrlPr>
-          </m:dPr>
-          <m:e>
-            <m:r>
-              <m:rPr>
-                <m:sty m:val="bi"/>
-              </m:rPr>
-              <w:rPr>
-                <w:rFonts w:ascii="Cambria Math" w:hAnsi="Cambria Math"/>
-                <w:color w:val="auto"/>
-                <w:sz w:val="22"/>
-              </w:rPr>
-              <m:t>n</m:t>
-            </m:r>
-          </m:e>
-        </m:d>
-        <m:r>
-          <m:rPr>
-            <m:sty m:val="bi"/>
-          </m:rPr>
-          <w:rPr>
-            <w:rFonts w:ascii="Cambria Math" w:hAnsi="Cambria Math"/>
-            <w:color w:val="auto"/>
-            <w:sz w:val="22"/>
-          </w:rPr>
-          <m:t>+(1-∝)∙y[n-1]</m:t>
-        </m:r>
-      </m:oMath>
-      <w:r>
-        <w:rPr>
-          <w:b w:val="0"/>
-          <w:bCs/>
-          <w:color w:val="auto"/>
-          <w:sz w:val="22"/>
-        </w:rPr>
-        <w:br w:type="page"/>
-      </w:r>
     </w:p>
     <w:p>
       <w:pPr>
@@ -9526,7 +10120,830 @@
           <w:color w:val="auto"/>
           <w:sz w:val="22"/>
         </w:rPr>
-        <w:lastRenderedPageBreak/>
+        <w:t>Het verschil tussen de twee methode wordt in de onderstaande tabel samengevat</w:t>
+      </w:r>
+    </w:p>
+    <w:tbl>
+      <w:tblPr>
+        <w:tblStyle w:val="Tabelraster"/>
+        <w:tblW w:w="0" w:type="auto"/>
+        <w:tblLook w:val="04A0" w:firstRow="1" w:lastRow="0" w:firstColumn="1" w:lastColumn="0" w:noHBand="0" w:noVBand="1"/>
+      </w:tblPr>
+      <w:tblGrid>
+        <w:gridCol w:w="1838"/>
+        <w:gridCol w:w="3402"/>
+        <w:gridCol w:w="3822"/>
+      </w:tblGrid>
+      <w:tr>
+        <w:tc>
+          <w:tcPr>
+            <w:tcW w:w="1838" w:type="dxa"/>
+            <w:shd w:val="clear" w:color="auto" w:fill="B4C6E7" w:themeFill="accent1" w:themeFillTint="66"/>
+          </w:tcPr>
+          <w:p>
+            <w:pPr>
+              <w:suppressAutoHyphens w:val="0"/>
+              <w:autoSpaceDN/>
+              <w:spacing w:after="120" w:line="259" w:lineRule="auto"/>
+              <w:rPr>
+                <w:color w:val="auto"/>
+                <w:sz w:val="22"/>
+              </w:rPr>
+            </w:pPr>
+            <w:r>
+              <w:rPr>
+                <w:color w:val="auto"/>
+                <w:sz w:val="22"/>
+              </w:rPr>
+              <w:t>Kenmerk</w:t>
+            </w:r>
+          </w:p>
+        </w:tc>
+        <w:tc>
+          <w:tcPr>
+            <w:tcW w:w="3402" w:type="dxa"/>
+            <w:shd w:val="clear" w:color="auto" w:fill="B4C6E7" w:themeFill="accent1" w:themeFillTint="66"/>
+          </w:tcPr>
+          <w:p>
+            <w:pPr>
+              <w:suppressAutoHyphens w:val="0"/>
+              <w:autoSpaceDN/>
+              <w:spacing w:after="120" w:line="259" w:lineRule="auto"/>
+              <w:rPr>
+                <w:color w:val="auto"/>
+                <w:sz w:val="22"/>
+              </w:rPr>
+            </w:pPr>
+            <w:r>
+              <w:rPr>
+                <w:color w:val="auto"/>
+                <w:sz w:val="22"/>
+              </w:rPr>
+              <w:t>Lopend Gemiddelde</w:t>
+            </w:r>
+          </w:p>
+        </w:tc>
+        <w:tc>
+          <w:tcPr>
+            <w:tcW w:w="3822" w:type="dxa"/>
+            <w:shd w:val="clear" w:color="auto" w:fill="B4C6E7" w:themeFill="accent1" w:themeFillTint="66"/>
+          </w:tcPr>
+          <w:p>
+            <w:pPr>
+              <w:suppressAutoHyphens w:val="0"/>
+              <w:autoSpaceDN/>
+              <w:spacing w:after="120" w:line="259" w:lineRule="auto"/>
+              <w:rPr>
+                <w:color w:val="auto"/>
+                <w:sz w:val="22"/>
+              </w:rPr>
+            </w:pPr>
+            <w:r>
+              <w:rPr>
+                <w:color w:val="auto"/>
+                <w:sz w:val="22"/>
+              </w:rPr>
+              <w:t>Exponentieel Lopend Gemiddelde</w:t>
+            </w:r>
+          </w:p>
+        </w:tc>
+      </w:tr>
+      <w:tr>
+        <w:tc>
+          <w:tcPr>
+            <w:tcW w:w="1838" w:type="dxa"/>
+            <w:shd w:val="clear" w:color="auto" w:fill="D9E2F3" w:themeFill="accent1" w:themeFillTint="33"/>
+          </w:tcPr>
+          <w:p>
+            <w:pPr>
+              <w:suppressAutoHyphens w:val="0"/>
+              <w:autoSpaceDN/>
+              <w:spacing w:after="120" w:line="259" w:lineRule="auto"/>
+              <w:rPr>
+                <w:b w:val="0"/>
+                <w:bCs/>
+                <w:color w:val="auto"/>
+                <w:sz w:val="22"/>
+              </w:rPr>
+            </w:pPr>
+            <w:r>
+              <w:rPr>
+                <w:b w:val="0"/>
+                <w:bCs/>
+                <w:color w:val="auto"/>
+                <w:sz w:val="22"/>
+              </w:rPr>
+              <w:t>Type</w:t>
+            </w:r>
+          </w:p>
+        </w:tc>
+        <w:tc>
+          <w:tcPr>
+            <w:tcW w:w="3402" w:type="dxa"/>
+          </w:tcPr>
+          <w:p>
+            <w:pPr>
+              <w:suppressAutoHyphens w:val="0"/>
+              <w:autoSpaceDN/>
+              <w:spacing w:after="120" w:line="259" w:lineRule="auto"/>
+              <w:rPr>
+                <w:b w:val="0"/>
+                <w:bCs/>
+                <w:color w:val="auto"/>
+                <w:sz w:val="22"/>
+              </w:rPr>
+            </w:pPr>
+            <w:r>
+              <w:rPr>
+                <w:b w:val="0"/>
+                <w:bCs/>
+                <w:color w:val="auto"/>
+                <w:sz w:val="22"/>
+              </w:rPr>
+              <w:t>FIR-filter</w:t>
+            </w:r>
+          </w:p>
+        </w:tc>
+        <w:tc>
+          <w:tcPr>
+            <w:tcW w:w="3822" w:type="dxa"/>
+          </w:tcPr>
+          <w:p>
+            <w:pPr>
+              <w:suppressAutoHyphens w:val="0"/>
+              <w:autoSpaceDN/>
+              <w:spacing w:after="120" w:line="259" w:lineRule="auto"/>
+              <w:rPr>
+                <w:b w:val="0"/>
+                <w:bCs/>
+                <w:color w:val="auto"/>
+                <w:sz w:val="22"/>
+              </w:rPr>
+            </w:pPr>
+            <w:r>
+              <w:rPr>
+                <w:b w:val="0"/>
+                <w:bCs/>
+                <w:color w:val="auto"/>
+                <w:sz w:val="22"/>
+              </w:rPr>
+              <w:t>IIR-filter</w:t>
+            </w:r>
+          </w:p>
+        </w:tc>
+      </w:tr>
+      <w:tr>
+        <w:tc>
+          <w:tcPr>
+            <w:tcW w:w="1838" w:type="dxa"/>
+            <w:shd w:val="clear" w:color="auto" w:fill="D9E2F3" w:themeFill="accent1" w:themeFillTint="33"/>
+          </w:tcPr>
+          <w:p>
+            <w:pPr>
+              <w:suppressAutoHyphens w:val="0"/>
+              <w:autoSpaceDN/>
+              <w:spacing w:after="120" w:line="259" w:lineRule="auto"/>
+              <w:rPr>
+                <w:b w:val="0"/>
+                <w:bCs/>
+                <w:color w:val="auto"/>
+                <w:sz w:val="22"/>
+              </w:rPr>
+            </w:pPr>
+            <w:r>
+              <w:rPr>
+                <w:b w:val="0"/>
+                <w:bCs/>
+                <w:color w:val="auto"/>
+                <w:sz w:val="22"/>
+              </w:rPr>
+              <w:t>Geheugen</w:t>
+            </w:r>
+          </w:p>
+        </w:tc>
+        <w:tc>
+          <w:tcPr>
+            <w:tcW w:w="3402" w:type="dxa"/>
+          </w:tcPr>
+          <w:p>
+            <w:pPr>
+              <w:suppressAutoHyphens w:val="0"/>
+              <w:autoSpaceDN/>
+              <w:spacing w:after="120" w:line="259" w:lineRule="auto"/>
+              <w:rPr>
+                <w:b w:val="0"/>
+                <w:bCs/>
+                <w:color w:val="auto"/>
+                <w:sz w:val="22"/>
+              </w:rPr>
+            </w:pPr>
+            <w:r>
+              <w:rPr>
+                <w:b w:val="0"/>
+                <w:bCs/>
+                <w:color w:val="auto"/>
+                <w:sz w:val="22"/>
+              </w:rPr>
+              <w:t xml:space="preserve">Houdt </w:t>
+            </w:r>
+            <w:r>
+              <w:rPr>
+                <w:color w:val="auto"/>
+                <w:sz w:val="22"/>
+              </w:rPr>
+              <w:t>N</w:t>
+            </w:r>
+            <w:r>
+              <w:rPr>
+                <w:b w:val="0"/>
+                <w:bCs/>
+                <w:color w:val="auto"/>
+                <w:sz w:val="22"/>
+              </w:rPr>
+              <w:t xml:space="preserve"> vorige waarden bij</w:t>
+            </w:r>
+          </w:p>
+        </w:tc>
+        <w:tc>
+          <w:tcPr>
+            <w:tcW w:w="3822" w:type="dxa"/>
+          </w:tcPr>
+          <w:p>
+            <w:pPr>
+              <w:suppressAutoHyphens w:val="0"/>
+              <w:autoSpaceDN/>
+              <w:spacing w:after="120" w:line="259" w:lineRule="auto"/>
+              <w:rPr>
+                <w:b w:val="0"/>
+                <w:bCs/>
+                <w:color w:val="auto"/>
+                <w:sz w:val="22"/>
+              </w:rPr>
+            </w:pPr>
+            <w:r>
+              <w:rPr>
+                <w:b w:val="0"/>
+                <w:bCs/>
+                <w:color w:val="auto"/>
+                <w:sz w:val="22"/>
+              </w:rPr>
+              <w:t>Slechts één vorige waarde</w:t>
+            </w:r>
+          </w:p>
+        </w:tc>
+      </w:tr>
+      <w:tr>
+        <w:tc>
+          <w:tcPr>
+            <w:tcW w:w="1838" w:type="dxa"/>
+            <w:shd w:val="clear" w:color="auto" w:fill="D9E2F3" w:themeFill="accent1" w:themeFillTint="33"/>
+          </w:tcPr>
+          <w:p>
+            <w:pPr>
+              <w:suppressAutoHyphens w:val="0"/>
+              <w:autoSpaceDN/>
+              <w:spacing w:after="120" w:line="259" w:lineRule="auto"/>
+              <w:rPr>
+                <w:b w:val="0"/>
+                <w:bCs/>
+                <w:color w:val="auto"/>
+                <w:sz w:val="22"/>
+              </w:rPr>
+            </w:pPr>
+            <w:r>
+              <w:rPr>
+                <w:b w:val="0"/>
+                <w:bCs/>
+                <w:color w:val="auto"/>
+                <w:sz w:val="22"/>
+              </w:rPr>
+              <w:t>Vertraging</w:t>
+            </w:r>
+          </w:p>
+        </w:tc>
+        <w:tc>
+          <w:tcPr>
+            <w:tcW w:w="3402" w:type="dxa"/>
+          </w:tcPr>
+          <w:p>
+            <w:pPr>
+              <w:suppressAutoHyphens w:val="0"/>
+              <w:autoSpaceDN/>
+              <w:spacing w:after="120" w:line="259" w:lineRule="auto"/>
+              <w:rPr>
+                <w:b w:val="0"/>
+                <w:bCs/>
+                <w:color w:val="auto"/>
+                <w:sz w:val="22"/>
+              </w:rPr>
+            </w:pPr>
+            <w:r>
+              <w:rPr>
+                <w:b w:val="0"/>
+                <w:bCs/>
+                <w:color w:val="auto"/>
+                <w:sz w:val="22"/>
+              </w:rPr>
+              <w:t>(N−1)/2 samples</w:t>
+            </w:r>
+          </w:p>
+        </w:tc>
+        <w:tc>
+          <w:tcPr>
+            <w:tcW w:w="3822" w:type="dxa"/>
+          </w:tcPr>
+          <w:p>
+            <w:pPr>
+              <w:suppressAutoHyphens w:val="0"/>
+              <w:autoSpaceDN/>
+              <w:spacing w:after="120" w:line="259" w:lineRule="auto"/>
+              <w:rPr>
+                <w:b w:val="0"/>
+                <w:bCs/>
+                <w:vanish/>
+                <w:color w:val="auto"/>
+                <w:sz w:val="22"/>
+              </w:rPr>
+            </w:pPr>
+          </w:p>
+          <w:p>
+            <w:pPr>
+              <w:suppressAutoHyphens w:val="0"/>
+              <w:autoSpaceDN/>
+              <w:spacing w:after="120" w:line="259" w:lineRule="auto"/>
+              <w:rPr>
+                <w:b w:val="0"/>
+                <w:bCs/>
+                <w:color w:val="auto"/>
+                <w:sz w:val="22"/>
+              </w:rPr>
+            </w:pPr>
+            <w:r>
+              <w:rPr>
+                <w:b w:val="0"/>
+                <w:bCs/>
+                <w:color w:val="auto"/>
+                <w:sz w:val="22"/>
+              </w:rPr>
+              <w:t xml:space="preserve">Afhankelijk van </w:t>
+            </w:r>
+            <w:r>
+              <w:rPr>
+                <w:rFonts w:cs="Calibri"/>
+                <w:color w:val="auto"/>
+                <w:sz w:val="22"/>
+              </w:rPr>
+              <w:t>α</w:t>
+            </w:r>
+            <w:r>
+              <w:rPr>
+                <w:b w:val="0"/>
+                <w:bCs/>
+                <w:color w:val="auto"/>
+                <w:sz w:val="22"/>
+              </w:rPr>
+              <w:t>, minder dan bij FIR</w:t>
+            </w:r>
+          </w:p>
+        </w:tc>
+      </w:tr>
+      <w:tr>
+        <w:tc>
+          <w:tcPr>
+            <w:tcW w:w="1838" w:type="dxa"/>
+            <w:shd w:val="clear" w:color="auto" w:fill="D9E2F3" w:themeFill="accent1" w:themeFillTint="33"/>
+          </w:tcPr>
+          <w:p>
+            <w:pPr>
+              <w:suppressAutoHyphens w:val="0"/>
+              <w:autoSpaceDN/>
+              <w:spacing w:after="120" w:line="259" w:lineRule="auto"/>
+              <w:rPr>
+                <w:b w:val="0"/>
+                <w:bCs/>
+                <w:color w:val="auto"/>
+                <w:sz w:val="22"/>
+              </w:rPr>
+            </w:pPr>
+            <w:r>
+              <w:rPr>
+                <w:b w:val="0"/>
+                <w:bCs/>
+                <w:color w:val="auto"/>
+                <w:sz w:val="22"/>
+              </w:rPr>
+              <w:t>Berekening</w:t>
+            </w:r>
+          </w:p>
+        </w:tc>
+        <w:tc>
+          <w:tcPr>
+            <w:tcW w:w="3402" w:type="dxa"/>
+          </w:tcPr>
+          <w:p>
+            <w:pPr>
+              <w:suppressAutoHyphens w:val="0"/>
+              <w:autoSpaceDN/>
+              <w:spacing w:after="120" w:line="259" w:lineRule="auto"/>
+              <w:rPr>
+                <w:b w:val="0"/>
+                <w:bCs/>
+                <w:color w:val="auto"/>
+                <w:sz w:val="22"/>
+              </w:rPr>
+            </w:pPr>
+            <w:r>
+              <w:rPr>
+                <w:b w:val="0"/>
+                <w:bCs/>
+                <w:color w:val="auto"/>
+                <w:sz w:val="22"/>
+              </w:rPr>
+              <w:t>Gemiddelde over een venster</w:t>
+            </w:r>
+          </w:p>
+        </w:tc>
+        <w:tc>
+          <w:tcPr>
+            <w:tcW w:w="3822" w:type="dxa"/>
+          </w:tcPr>
+          <w:tbl>
+            <w:tblPr>
+              <w:tblW w:w="0" w:type="auto"/>
+              <w:tblCellSpacing w:w="15" w:type="dxa"/>
+              <w:tblCellMar>
+                <w:top w:w="15" w:type="dxa"/>
+                <w:left w:w="15" w:type="dxa"/>
+                <w:bottom w:w="15" w:type="dxa"/>
+                <w:right w:w="15" w:type="dxa"/>
+              </w:tblCellMar>
+              <w:tblLook w:val="04A0" w:firstRow="1" w:lastRow="0" w:firstColumn="1" w:lastColumn="0" w:noHBand="0" w:noVBand="1"/>
+            </w:tblPr>
+            <w:tblGrid>
+              <w:gridCol w:w="96"/>
+            </w:tblGrid>
+            <w:tr>
+              <w:trPr>
+                <w:tblCellSpacing w:w="15" w:type="dxa"/>
+              </w:trPr>
+              <w:tc>
+                <w:tcPr>
+                  <w:tcW w:w="0" w:type="auto"/>
+                  <w:vAlign w:val="center"/>
+                  <w:hideMark/>
+                </w:tcPr>
+                <w:p>
+                  <w:pPr>
+                    <w:suppressAutoHyphens w:val="0"/>
+                    <w:autoSpaceDN/>
+                    <w:spacing w:after="120" w:line="259" w:lineRule="auto"/>
+                    <w:rPr>
+                      <w:b w:val="0"/>
+                      <w:bCs/>
+                      <w:color w:val="auto"/>
+                      <w:sz w:val="22"/>
+                    </w:rPr>
+                  </w:pPr>
+                </w:p>
+              </w:tc>
+            </w:tr>
+          </w:tbl>
+          <w:p>
+            <w:pPr>
+              <w:suppressAutoHyphens w:val="0"/>
+              <w:autoSpaceDN/>
+              <w:spacing w:after="120" w:line="259" w:lineRule="auto"/>
+              <w:rPr>
+                <w:b w:val="0"/>
+                <w:bCs/>
+                <w:vanish/>
+                <w:color w:val="auto"/>
+                <w:sz w:val="22"/>
+              </w:rPr>
+            </w:pPr>
+            <w:r>
+              <w:rPr>
+                <w:b w:val="0"/>
+                <w:bCs/>
+                <w:color w:val="auto"/>
+                <w:sz w:val="22"/>
+              </w:rPr>
+              <w:t>Recursief gewogen gemiddelde</w:t>
+            </w:r>
+          </w:p>
+          <w:p>
+            <w:pPr>
+              <w:suppressAutoHyphens w:val="0"/>
+              <w:autoSpaceDN/>
+              <w:spacing w:after="120" w:line="259" w:lineRule="auto"/>
+              <w:rPr>
+                <w:b w:val="0"/>
+                <w:bCs/>
+                <w:color w:val="auto"/>
+                <w:sz w:val="22"/>
+              </w:rPr>
+            </w:pPr>
+          </w:p>
+        </w:tc>
+      </w:tr>
+      <w:tr>
+        <w:tc>
+          <w:tcPr>
+            <w:tcW w:w="1838" w:type="dxa"/>
+            <w:shd w:val="clear" w:color="auto" w:fill="D9E2F3" w:themeFill="accent1" w:themeFillTint="33"/>
+          </w:tcPr>
+          <w:p>
+            <w:pPr>
+              <w:suppressAutoHyphens w:val="0"/>
+              <w:autoSpaceDN/>
+              <w:spacing w:after="120" w:line="259" w:lineRule="auto"/>
+              <w:rPr>
+                <w:b w:val="0"/>
+                <w:bCs/>
+                <w:color w:val="auto"/>
+                <w:sz w:val="22"/>
+              </w:rPr>
+            </w:pPr>
+            <w:r>
+              <w:rPr>
+                <w:b w:val="0"/>
+                <w:bCs/>
+                <w:color w:val="auto"/>
+                <w:sz w:val="22"/>
+              </w:rPr>
+              <w:t>Reactiesnelheid</w:t>
+            </w:r>
+          </w:p>
+        </w:tc>
+        <w:tc>
+          <w:tcPr>
+            <w:tcW w:w="3402" w:type="dxa"/>
+          </w:tcPr>
+          <w:tbl>
+            <w:tblPr>
+              <w:tblW w:w="0" w:type="auto"/>
+              <w:tblCellSpacing w:w="15" w:type="dxa"/>
+              <w:tblCellMar>
+                <w:top w:w="15" w:type="dxa"/>
+                <w:left w:w="15" w:type="dxa"/>
+                <w:bottom w:w="15" w:type="dxa"/>
+                <w:right w:w="15" w:type="dxa"/>
+              </w:tblCellMar>
+              <w:tblLook w:val="04A0" w:firstRow="1" w:lastRow="0" w:firstColumn="1" w:lastColumn="0" w:noHBand="0" w:noVBand="1"/>
+            </w:tblPr>
+            <w:tblGrid>
+              <w:gridCol w:w="96"/>
+            </w:tblGrid>
+            <w:tr>
+              <w:trPr>
+                <w:tblCellSpacing w:w="15" w:type="dxa"/>
+              </w:trPr>
+              <w:tc>
+                <w:tcPr>
+                  <w:tcW w:w="0" w:type="auto"/>
+                  <w:vAlign w:val="center"/>
+                  <w:hideMark/>
+                </w:tcPr>
+                <w:p>
+                  <w:pPr>
+                    <w:suppressAutoHyphens w:val="0"/>
+                    <w:autoSpaceDN/>
+                    <w:spacing w:after="120" w:line="259" w:lineRule="auto"/>
+                    <w:rPr>
+                      <w:b w:val="0"/>
+                      <w:bCs/>
+                      <w:color w:val="auto"/>
+                      <w:sz w:val="22"/>
+                    </w:rPr>
+                  </w:pPr>
+                </w:p>
+              </w:tc>
+            </w:tr>
+          </w:tbl>
+          <w:p>
+            <w:pPr>
+              <w:suppressAutoHyphens w:val="0"/>
+              <w:autoSpaceDN/>
+              <w:spacing w:after="120" w:line="259" w:lineRule="auto"/>
+              <w:rPr>
+                <w:b w:val="0"/>
+                <w:bCs/>
+                <w:vanish/>
+                <w:color w:val="auto"/>
+                <w:sz w:val="22"/>
+              </w:rPr>
+            </w:pPr>
+            <w:r>
+              <w:rPr>
+                <w:b w:val="0"/>
+                <w:bCs/>
+                <w:color w:val="auto"/>
+                <w:sz w:val="22"/>
+              </w:rPr>
+              <w:t xml:space="preserve">Trager bij grote </w:t>
+            </w:r>
+            <w:r>
+              <w:rPr>
+                <w:color w:val="auto"/>
+                <w:sz w:val="22"/>
+              </w:rPr>
+              <w:t>N</w:t>
+            </w:r>
+          </w:p>
+          <w:p>
+            <w:pPr>
+              <w:suppressAutoHyphens w:val="0"/>
+              <w:autoSpaceDN/>
+              <w:spacing w:after="120" w:line="259" w:lineRule="auto"/>
+              <w:rPr>
+                <w:b w:val="0"/>
+                <w:bCs/>
+                <w:color w:val="auto"/>
+                <w:sz w:val="22"/>
+              </w:rPr>
+            </w:pPr>
+          </w:p>
+        </w:tc>
+        <w:tc>
+          <w:tcPr>
+            <w:tcW w:w="3822" w:type="dxa"/>
+          </w:tcPr>
+          <w:p>
+            <w:pPr>
+              <w:suppressAutoHyphens w:val="0"/>
+              <w:autoSpaceDN/>
+              <w:spacing w:after="120" w:line="259" w:lineRule="auto"/>
+              <w:rPr>
+                <w:b w:val="0"/>
+                <w:bCs/>
+                <w:color w:val="auto"/>
+                <w:sz w:val="22"/>
+              </w:rPr>
+            </w:pPr>
+            <w:r>
+              <w:rPr>
+                <w:b w:val="0"/>
+                <w:bCs/>
+                <w:color w:val="auto"/>
+                <w:sz w:val="22"/>
+              </w:rPr>
+              <w:t>Sneller bij grote Recursief gewogen gemiddelde</w:t>
+            </w:r>
+          </w:p>
+        </w:tc>
+      </w:tr>
+      <w:tr>
+        <w:tc>
+          <w:tcPr>
+            <w:tcW w:w="1838" w:type="dxa"/>
+            <w:shd w:val="clear" w:color="auto" w:fill="D9E2F3" w:themeFill="accent1" w:themeFillTint="33"/>
+          </w:tcPr>
+          <w:p>
+            <w:pPr>
+              <w:suppressAutoHyphens w:val="0"/>
+              <w:autoSpaceDN/>
+              <w:spacing w:after="120" w:line="259" w:lineRule="auto"/>
+              <w:rPr>
+                <w:b w:val="0"/>
+                <w:bCs/>
+                <w:color w:val="auto"/>
+                <w:sz w:val="22"/>
+              </w:rPr>
+            </w:pPr>
+            <w:r>
+              <w:rPr>
+                <w:b w:val="0"/>
+                <w:bCs/>
+                <w:color w:val="auto"/>
+                <w:sz w:val="22"/>
+              </w:rPr>
+              <w:t>Geschikt voor</w:t>
+            </w:r>
+          </w:p>
+        </w:tc>
+        <w:tc>
+          <w:tcPr>
+            <w:tcW w:w="3402" w:type="dxa"/>
+          </w:tcPr>
+          <w:p>
+            <w:pPr>
+              <w:suppressAutoHyphens w:val="0"/>
+              <w:autoSpaceDN/>
+              <w:spacing w:after="120" w:line="259" w:lineRule="auto"/>
+              <w:rPr>
+                <w:b w:val="0"/>
+                <w:bCs/>
+                <w:color w:val="auto"/>
+                <w:sz w:val="22"/>
+              </w:rPr>
+            </w:pPr>
+            <w:r>
+              <w:rPr>
+                <w:b w:val="0"/>
+                <w:bCs/>
+                <w:color w:val="auto"/>
+                <w:sz w:val="22"/>
+              </w:rPr>
+              <w:t>Ruisonderdrukking</w:t>
+            </w:r>
+          </w:p>
+        </w:tc>
+        <w:tc>
+          <w:tcPr>
+            <w:tcW w:w="3822" w:type="dxa"/>
+          </w:tcPr>
+          <w:p>
+            <w:pPr>
+              <w:suppressAutoHyphens w:val="0"/>
+              <w:autoSpaceDN/>
+              <w:spacing w:after="120" w:line="259" w:lineRule="auto"/>
+              <w:rPr>
+                <w:b w:val="0"/>
+                <w:bCs/>
+                <w:color w:val="auto"/>
+                <w:sz w:val="22"/>
+              </w:rPr>
+            </w:pPr>
+            <w:r>
+              <w:rPr>
+                <w:b w:val="0"/>
+                <w:bCs/>
+                <w:color w:val="auto"/>
+                <w:sz w:val="22"/>
+              </w:rPr>
+              <w:t>Adaptieve filtering en trenddetectie</w:t>
+            </w:r>
+          </w:p>
+        </w:tc>
+      </w:tr>
+    </w:tbl>
+    <w:p>
+      <w:pPr>
+        <w:suppressAutoHyphens w:val="0"/>
+        <w:autoSpaceDN/>
+        <w:spacing w:after="160" w:line="259" w:lineRule="auto"/>
+        <w:rPr>
+          <w:b w:val="0"/>
+          <w:bCs/>
+          <w:color w:val="auto"/>
+          <w:sz w:val="22"/>
+        </w:rPr>
+      </w:pPr>
+    </w:p>
+    <w:p>
+      <w:pPr>
+        <w:suppressAutoHyphens w:val="0"/>
+        <w:autoSpaceDN/>
+        <w:spacing w:after="160" w:line="259" w:lineRule="auto"/>
+        <w:rPr>
+          <w:b w:val="0"/>
+          <w:bCs/>
+          <w:color w:val="auto"/>
+          <w:sz w:val="22"/>
+        </w:rPr>
+      </w:pPr>
+      <w:r>
+        <w:rPr>
+          <w:b w:val="0"/>
+          <w:bCs/>
+          <w:color w:val="auto"/>
+          <w:sz w:val="22"/>
+        </w:rPr>
+        <w:br w:type="page"/>
+      </w:r>
+    </w:p>
+    <w:p>
+      <w:pPr>
+        <w:suppressAutoHyphens w:val="0"/>
+        <w:autoSpaceDN/>
+        <w:spacing w:after="160" w:line="259" w:lineRule="auto"/>
+        <w:rPr>
+          <w:b w:val="0"/>
+          <w:bCs/>
+          <w:color w:val="auto"/>
+          <w:sz w:val="22"/>
+        </w:rPr>
+      </w:pPr>
+    </w:p>
+    <w:p>
+      <w:pPr>
+        <w:suppressAutoHyphens w:val="0"/>
+        <w:autoSpaceDN/>
+        <w:spacing w:after="160" w:line="259" w:lineRule="auto"/>
+        <w:rPr>
+          <w:b w:val="0"/>
+          <w:bCs/>
+          <w:color w:val="auto"/>
+          <w:sz w:val="22"/>
+        </w:rPr>
+      </w:pPr>
+      <w:r>
+        <w:rPr>
+          <w:b w:val="0"/>
+          <w:bCs/>
+          <w:color w:val="auto"/>
+          <w:sz w:val="22"/>
+        </w:rPr>
         <w:t xml:space="preserve">De twee functies worden in figuur </w:t>
       </w:r>
       <w:r>
@@ -16412,7 +17829,7 @@
           <w14:ligatures w14:val="standardContextual"/>
         </w:rPr>
         <w:drawing>
-          <wp:inline distT="0" distB="0" distL="0" distR="0" wp14:anchorId="0A1FF5FE" wp14:editId="6B272253">
+          <wp:inline distT="0" distB="0" distL="0" distR="0" wp14:anchorId="0A1FF5FE" wp14:editId="40C1070F">
             <wp:extent cx="5760720" cy="3060065"/>
             <wp:effectExtent l="0" t="0" r="0" b="6985"/>
             <wp:docPr id="275122520" name="Afbeelding 4" descr="Afbeelding met tekst, schermopname, diagram, Parallel&#10;&#10;Automatisch gegenereerde beschrijving"/>
@@ -34567,7 +35984,7 @@
           <w:noProof/>
         </w:rPr>
         <w:drawing>
-          <wp:anchor distT="0" distB="0" distL="114300" distR="114300" simplePos="0" relativeHeight="251771904" behindDoc="0" locked="0" layoutInCell="1" allowOverlap="1" wp14:anchorId="18C5060E" wp14:editId="2D031AC7">
+          <wp:anchor distT="0" distB="0" distL="114300" distR="114300" simplePos="0" relativeHeight="251771904" behindDoc="0" locked="0" layoutInCell="1" allowOverlap="1" wp14:anchorId="18C5060E" wp14:editId="2E02E968">
             <wp:simplePos x="0" y="0"/>
             <wp:positionH relativeFrom="margin">
               <wp:align>center</wp:align>
@@ -35224,7 +36641,7 @@
           <w:noProof/>
         </w:rPr>
         <w:drawing>
-          <wp:inline distT="0" distB="0" distL="0" distR="0" wp14:anchorId="7783CBDA" wp14:editId="53B39FB7">
+          <wp:inline distT="0" distB="0" distL="0" distR="0" wp14:anchorId="7783CBDA" wp14:editId="5E924F8E">
             <wp:extent cx="5760720" cy="684578"/>
             <wp:effectExtent l="0" t="0" r="0" b="1270"/>
             <wp:docPr id="75184650" name="Afbeelding 30" descr="Afbeelding met tekst, schermopname, Lettertype&#10;&#10;Automatisch gegenereerde beschrijving"/>
@@ -36319,6 +37736,232 @@
     </w:lvl>
   </w:abstractNum>
   <w:abstractNum w:abstractNumId="1" w15:restartNumberingAfterBreak="0">
+    <w:nsid w:val="3EA62A98"/>
+    <w:multiLevelType w:val="hybridMultilevel"/>
+    <w:tmpl w:val="A260D396"/>
+    <w:lvl w:ilvl="0" w:tplc="04130001">
+      <w:start w:val="1"/>
+      <w:numFmt w:val="bullet"/>
+      <w:lvlText w:val=""/>
+      <w:lvlJc w:val="left"/>
+      <w:pPr>
+        <w:ind w:left="720" w:hanging="360"/>
+      </w:pPr>
+      <w:rPr>
+        <w:rFonts w:ascii="Symbol" w:hAnsi="Symbol" w:hint="default"/>
+      </w:rPr>
+    </w:lvl>
+    <w:lvl w:ilvl="1" w:tplc="04130003" w:tentative="1">
+      <w:start w:val="1"/>
+      <w:numFmt w:val="bullet"/>
+      <w:lvlText w:val="o"/>
+      <w:lvlJc w:val="left"/>
+      <w:pPr>
+        <w:ind w:left="1440" w:hanging="360"/>
+      </w:pPr>
+      <w:rPr>
+        <w:rFonts w:ascii="Courier New" w:hAnsi="Courier New" w:cs="Courier New" w:hint="default"/>
+      </w:rPr>
+    </w:lvl>
+    <w:lvl w:ilvl="2" w:tplc="04130005" w:tentative="1">
+      <w:start w:val="1"/>
+      <w:numFmt w:val="bullet"/>
+      <w:lvlText w:val=""/>
+      <w:lvlJc w:val="left"/>
+      <w:pPr>
+        <w:ind w:left="2160" w:hanging="360"/>
+      </w:pPr>
+      <w:rPr>
+        <w:rFonts w:ascii="Wingdings" w:hAnsi="Wingdings" w:hint="default"/>
+      </w:rPr>
+    </w:lvl>
+    <w:lvl w:ilvl="3" w:tplc="04130001" w:tentative="1">
+      <w:start w:val="1"/>
+      <w:numFmt w:val="bullet"/>
+      <w:lvlText w:val=""/>
+      <w:lvlJc w:val="left"/>
+      <w:pPr>
+        <w:ind w:left="2880" w:hanging="360"/>
+      </w:pPr>
+      <w:rPr>
+        <w:rFonts w:ascii="Symbol" w:hAnsi="Symbol" w:hint="default"/>
+      </w:rPr>
+    </w:lvl>
+    <w:lvl w:ilvl="4" w:tplc="04130003" w:tentative="1">
+      <w:start w:val="1"/>
+      <w:numFmt w:val="bullet"/>
+      <w:lvlText w:val="o"/>
+      <w:lvlJc w:val="left"/>
+      <w:pPr>
+        <w:ind w:left="3600" w:hanging="360"/>
+      </w:pPr>
+      <w:rPr>
+        <w:rFonts w:ascii="Courier New" w:hAnsi="Courier New" w:cs="Courier New" w:hint="default"/>
+      </w:rPr>
+    </w:lvl>
+    <w:lvl w:ilvl="5" w:tplc="04130005" w:tentative="1">
+      <w:start w:val="1"/>
+      <w:numFmt w:val="bullet"/>
+      <w:lvlText w:val=""/>
+      <w:lvlJc w:val="left"/>
+      <w:pPr>
+        <w:ind w:left="4320" w:hanging="360"/>
+      </w:pPr>
+      <w:rPr>
+        <w:rFonts w:ascii="Wingdings" w:hAnsi="Wingdings" w:hint="default"/>
+      </w:rPr>
+    </w:lvl>
+    <w:lvl w:ilvl="6" w:tplc="04130001" w:tentative="1">
+      <w:start w:val="1"/>
+      <w:numFmt w:val="bullet"/>
+      <w:lvlText w:val=""/>
+      <w:lvlJc w:val="left"/>
+      <w:pPr>
+        <w:ind w:left="5040" w:hanging="360"/>
+      </w:pPr>
+      <w:rPr>
+        <w:rFonts w:ascii="Symbol" w:hAnsi="Symbol" w:hint="default"/>
+      </w:rPr>
+    </w:lvl>
+    <w:lvl w:ilvl="7" w:tplc="04130003" w:tentative="1">
+      <w:start w:val="1"/>
+      <w:numFmt w:val="bullet"/>
+      <w:lvlText w:val="o"/>
+      <w:lvlJc w:val="left"/>
+      <w:pPr>
+        <w:ind w:left="5760" w:hanging="360"/>
+      </w:pPr>
+      <w:rPr>
+        <w:rFonts w:ascii="Courier New" w:hAnsi="Courier New" w:cs="Courier New" w:hint="default"/>
+      </w:rPr>
+    </w:lvl>
+    <w:lvl w:ilvl="8" w:tplc="04130005" w:tentative="1">
+      <w:start w:val="1"/>
+      <w:numFmt w:val="bullet"/>
+      <w:lvlText w:val=""/>
+      <w:lvlJc w:val="left"/>
+      <w:pPr>
+        <w:ind w:left="6480" w:hanging="360"/>
+      </w:pPr>
+      <w:rPr>
+        <w:rFonts w:ascii="Wingdings" w:hAnsi="Wingdings" w:hint="default"/>
+      </w:rPr>
+    </w:lvl>
+  </w:abstractNum>
+  <w:abstractNum w:abstractNumId="2" w15:restartNumberingAfterBreak="0">
+    <w:nsid w:val="506E4966"/>
+    <w:multiLevelType w:val="hybridMultilevel"/>
+    <w:tmpl w:val="3BE89D0A"/>
+    <w:lvl w:ilvl="0" w:tplc="04130001">
+      <w:start w:val="1"/>
+      <w:numFmt w:val="bullet"/>
+      <w:lvlText w:val=""/>
+      <w:lvlJc w:val="left"/>
+      <w:pPr>
+        <w:ind w:left="720" w:hanging="360"/>
+      </w:pPr>
+      <w:rPr>
+        <w:rFonts w:ascii="Symbol" w:hAnsi="Symbol" w:hint="default"/>
+      </w:rPr>
+    </w:lvl>
+    <w:lvl w:ilvl="1" w:tplc="04130003" w:tentative="1">
+      <w:start w:val="1"/>
+      <w:numFmt w:val="bullet"/>
+      <w:lvlText w:val="o"/>
+      <w:lvlJc w:val="left"/>
+      <w:pPr>
+        <w:ind w:left="1440" w:hanging="360"/>
+      </w:pPr>
+      <w:rPr>
+        <w:rFonts w:ascii="Courier New" w:hAnsi="Courier New" w:cs="Courier New" w:hint="default"/>
+      </w:rPr>
+    </w:lvl>
+    <w:lvl w:ilvl="2" w:tplc="04130005" w:tentative="1">
+      <w:start w:val="1"/>
+      <w:numFmt w:val="bullet"/>
+      <w:lvlText w:val=""/>
+      <w:lvlJc w:val="left"/>
+      <w:pPr>
+        <w:ind w:left="2160" w:hanging="360"/>
+      </w:pPr>
+      <w:rPr>
+        <w:rFonts w:ascii="Wingdings" w:hAnsi="Wingdings" w:hint="default"/>
+      </w:rPr>
+    </w:lvl>
+    <w:lvl w:ilvl="3" w:tplc="04130001" w:tentative="1">
+      <w:start w:val="1"/>
+      <w:numFmt w:val="bullet"/>
+      <w:lvlText w:val=""/>
+      <w:lvlJc w:val="left"/>
+      <w:pPr>
+        <w:ind w:left="2880" w:hanging="360"/>
+      </w:pPr>
+      <w:rPr>
+        <w:rFonts w:ascii="Symbol" w:hAnsi="Symbol" w:hint="default"/>
+      </w:rPr>
+    </w:lvl>
+    <w:lvl w:ilvl="4" w:tplc="04130003" w:tentative="1">
+      <w:start w:val="1"/>
+      <w:numFmt w:val="bullet"/>
+      <w:lvlText w:val="o"/>
+      <w:lvlJc w:val="left"/>
+      <w:pPr>
+        <w:ind w:left="3600" w:hanging="360"/>
+      </w:pPr>
+      <w:rPr>
+        <w:rFonts w:ascii="Courier New" w:hAnsi="Courier New" w:cs="Courier New" w:hint="default"/>
+      </w:rPr>
+    </w:lvl>
+    <w:lvl w:ilvl="5" w:tplc="04130005" w:tentative="1">
+      <w:start w:val="1"/>
+      <w:numFmt w:val="bullet"/>
+      <w:lvlText w:val=""/>
+      <w:lvlJc w:val="left"/>
+      <w:pPr>
+        <w:ind w:left="4320" w:hanging="360"/>
+      </w:pPr>
+      <w:rPr>
+        <w:rFonts w:ascii="Wingdings" w:hAnsi="Wingdings" w:hint="default"/>
+      </w:rPr>
+    </w:lvl>
+    <w:lvl w:ilvl="6" w:tplc="04130001" w:tentative="1">
+      <w:start w:val="1"/>
+      <w:numFmt w:val="bullet"/>
+      <w:lvlText w:val=""/>
+      <w:lvlJc w:val="left"/>
+      <w:pPr>
+        <w:ind w:left="5040" w:hanging="360"/>
+      </w:pPr>
+      <w:rPr>
+        <w:rFonts w:ascii="Symbol" w:hAnsi="Symbol" w:hint="default"/>
+      </w:rPr>
+    </w:lvl>
+    <w:lvl w:ilvl="7" w:tplc="04130003" w:tentative="1">
+      <w:start w:val="1"/>
+      <w:numFmt w:val="bullet"/>
+      <w:lvlText w:val="o"/>
+      <w:lvlJc w:val="left"/>
+      <w:pPr>
+        <w:ind w:left="5760" w:hanging="360"/>
+      </w:pPr>
+      <w:rPr>
+        <w:rFonts w:ascii="Courier New" w:hAnsi="Courier New" w:cs="Courier New" w:hint="default"/>
+      </w:rPr>
+    </w:lvl>
+    <w:lvl w:ilvl="8" w:tplc="04130005" w:tentative="1">
+      <w:start w:val="1"/>
+      <w:numFmt w:val="bullet"/>
+      <w:lvlText w:val=""/>
+      <w:lvlJc w:val="left"/>
+      <w:pPr>
+        <w:ind w:left="6480" w:hanging="360"/>
+      </w:pPr>
+      <w:rPr>
+        <w:rFonts w:ascii="Wingdings" w:hAnsi="Wingdings" w:hint="default"/>
+      </w:rPr>
+    </w:lvl>
+  </w:abstractNum>
+  <w:abstractNum w:abstractNumId="3" w15:restartNumberingAfterBreak="0">
     <w:nsid w:val="61DB5AB6"/>
     <w:multiLevelType w:val="multilevel"/>
     <w:tmpl w:val="BD7265C6"/>
@@ -36443,6 +38086,12 @@
     <w:abstractNumId w:val="0"/>
   </w:num>
   <w:num w:numId="2" w16cid:durableId="1270820949">
+    <w:abstractNumId w:val="3"/>
+  </w:num>
+  <w:num w:numId="3" w16cid:durableId="1700158285">
+    <w:abstractNumId w:val="2"/>
+  </w:num>
+  <w:num w:numId="4" w16cid:durableId="1388914344">
     <w:abstractNumId w:val="1"/>
   </w:num>
 </w:numbering>
@@ -37217,6 +38866,25 @@
       <w:color w:val="666666"/>
     </w:rPr>
   </w:style>
+  <w:style w:type="table" w:styleId="Tabelraster">
+    <w:name w:val="Table Grid"/>
+    <w:basedOn w:val="Standaardtabel"/>
+    <w:uiPriority w:val="39"/>
+    <w:rsid w:val="00A652ED"/>
+    <w:pPr>
+      <w:spacing w:after="0" w:line="240" w:lineRule="auto"/>
+    </w:pPr>
+    <w:tblPr>
+      <w:tblBorders>
+        <w:top w:val="single" w:sz="4" w:space="0" w:color="auto"/>
+        <w:left w:val="single" w:sz="4" w:space="0" w:color="auto"/>
+        <w:bottom w:val="single" w:sz="4" w:space="0" w:color="auto"/>
+        <w:right w:val="single" w:sz="4" w:space="0" w:color="auto"/>
+        <w:insideH w:val="single" w:sz="4" w:space="0" w:color="auto"/>
+        <w:insideV w:val="single" w:sz="4" w:space="0" w:color="auto"/>
+      </w:tblBorders>
+    </w:tblPr>
+  </w:style>
 </w:styles>
 </file>
 

</xml_diff>